<commit_message>
upravena 1. kapitola #12
</commit_message>
<xml_diff>
--- a/doc/KatalogPoziadaviek_2017_Frantisek.docx
+++ b/doc/KatalogPoziadaviek_2017_Frantisek.docx
@@ -193,7 +193,36 @@
         <w:ind w:left="567"/>
       </w:pPr>
       <w:r>
-        <w:t xml:space="preserve">Tento dokument popisuje požiadavky projektu </w:t>
+        <w:t xml:space="preserve">Tento dokument popisuje požiadavky </w:t>
+      </w:r>
+      <w:r>
+        <w:rPr>
+          <w:rFonts w:ascii="Segoe UI" w:hAnsi="Segoe UI" w:cs="Segoe UI"/>
+          <w:color w:val="24292E"/>
+          <w:sz w:val="21"/>
+          <w:szCs w:val="21"/>
+          <w:shd w:val="clear" w:color="auto" w:fill="FFFFFF"/>
+        </w:rPr>
+        <w:t> zadávateľa na softvér vyvíjaný v</w:t>
+      </w:r>
+      <w:r>
+        <w:rPr>
+          <w:rFonts w:ascii="Segoe UI" w:hAnsi="Segoe UI" w:cs="Segoe UI"/>
+          <w:color w:val="24292E"/>
+          <w:sz w:val="21"/>
+          <w:szCs w:val="21"/>
+          <w:shd w:val="clear" w:color="auto" w:fill="FFFFFF"/>
+        </w:rPr>
+        <w:t xml:space="preserve"> </w:t>
+      </w:r>
+      <w:r>
+        <w:t>projekt</w:t>
+      </w:r>
+      <w:r>
+        <w:t>e</w:t>
+      </w:r>
+      <w:r>
+        <w:t xml:space="preserve"> </w:t>
       </w:r>
       <w:r>
         <w:t>Spracovanie</w:t>
@@ -216,7 +245,40 @@
         <w:ind w:left="718"/>
       </w:pPr>
       <w:r>
-        <w:t>1.2 Rozsah Systému</w:t>
+        <w:t>1.</w:t>
+      </w:r>
+      <w:r>
+        <w:t>2</w:t>
+      </w:r>
+      <w:r>
+        <w:t xml:space="preserve"> </w:t>
+      </w:r>
+      <w:r>
+        <w:t>Určenie dokumentu</w:t>
+      </w:r>
+    </w:p>
+    <w:p>
+      <w:pPr>
+        <w:pStyle w:val="Zkladntext"/>
+        <w:ind w:left="708"/>
+      </w:pPr>
+      <w:r>
+        <w:t>Tento dokument je určený vývojárom, ktorý na základe popísaných požiadaviek budú softvér vyvíjať. Všetky požiadavky musia byť odsúhlasené zadávateľom.</w:t>
+      </w:r>
+    </w:p>
+    <w:p>
+      <w:pPr>
+        <w:pStyle w:val="Nadpis2"/>
+        <w:ind w:left="718"/>
+      </w:pPr>
+      <w:r>
+        <w:t>1.</w:t>
+      </w:r>
+      <w:r>
+        <w:t>3</w:t>
+      </w:r>
+      <w:r>
+        <w:t xml:space="preserve"> Rozsah Systému</w:t>
       </w:r>
     </w:p>
     <w:p>
@@ -240,7 +302,13 @@
         <w:ind w:left="718"/>
       </w:pPr>
       <w:r>
-        <w:t>1.3 Slovník pojmov</w:t>
+        <w:t>1.</w:t>
+      </w:r>
+      <w:r>
+        <w:t>4</w:t>
+      </w:r>
+      <w:r>
+        <w:t xml:space="preserve"> Slovník pojmov</w:t>
       </w:r>
     </w:p>
     <w:p>
@@ -262,61 +330,89 @@
         <w:t>DLL</w:t>
       </w:r>
       <w:r>
-        <w:t xml:space="preserve"> -(</w:t>
-      </w:r>
-      <w:proofErr w:type="spellStart"/>
-      <w:r>
-        <w:t>angl.</w:t>
+        <w:t xml:space="preserve"> -(angl.</w:t>
+      </w:r>
+      <w:r>
+        <w:t xml:space="preserve"> </w:t>
       </w:r>
       <w:r>
         <w:rPr>
           <w:bCs/>
+          <w:lang w:val="en-US"/>
         </w:rPr>
         <w:t>D</w:t>
       </w:r>
       <w:r>
+        <w:rPr>
+          <w:lang w:val="en-US"/>
+        </w:rPr>
         <w:t>ynamic</w:t>
       </w:r>
       <w:r>
         <w:rPr>
+          <w:lang w:val="en-US"/>
+        </w:rPr>
+        <w:t xml:space="preserve"> </w:t>
+      </w:r>
+      <w:r>
+        <w:rPr>
           <w:bCs/>
+          <w:lang w:val="en-US"/>
         </w:rPr>
         <w:t>L</w:t>
       </w:r>
       <w:r>
+        <w:rPr>
+          <w:lang w:val="en-US"/>
+        </w:rPr>
         <w:t>ink</w:t>
       </w:r>
       <w:r>
         <w:rPr>
+          <w:lang w:val="en-US"/>
+        </w:rPr>
+        <w:t xml:space="preserve"> </w:t>
+      </w:r>
+      <w:r>
+        <w:rPr>
           <w:bCs/>
+          <w:lang w:val="en-US"/>
         </w:rPr>
         <w:t>L</w:t>
       </w:r>
       <w:r>
+        <w:rPr>
+          <w:lang w:val="en-US"/>
+        </w:rPr>
         <w:t>ibrary</w:t>
       </w:r>
-      <w:proofErr w:type="spellEnd"/>
-      <w:r>
-        <w:t>) je skratka pre dynamicky spojenú knižnicu. Táto knižnica sa používa operačným systémom</w:t>
-      </w:r>
+      <w:r>
+        <w:t>)</w:t>
+      </w:r>
+      <w:r>
+        <w:t xml:space="preserve"> je množina malých programov, ktorá môže byť použitá viac ako jedným programom v tom istom čase. Táto množina je zväčša uložená v súboroch so </w:t>
+      </w:r>
+      <w:proofErr w:type="spellStart"/>
+      <w:r>
+        <w:t>suffixom</w:t>
+      </w:r>
+      <w:proofErr w:type="spellEnd"/>
       <w:r>
         <w:t xml:space="preserve"> </w:t>
       </w:r>
-      <w:hyperlink r:id="rId6" w:history="1">
-        <w:r>
-          <w:rPr>
-            <w:rStyle w:val="Hypertextovprepojenie"/>
-            <w:rFonts w:ascii="Times New Roman" w:hAnsi="Times New Roman" w:cs="Times New Roman"/>
-            <w:color w:val="00000A"/>
-            <w:sz w:val="24"/>
-            <w:szCs w:val="24"/>
-            <w:u w:val="none"/>
-          </w:rPr>
-          <w:t>Windows</w:t>
-        </w:r>
-      </w:hyperlink>
+      <w:r>
+        <w:t>“</w:t>
+      </w:r>
       <w:r>
         <w:t>.</w:t>
+      </w:r>
+      <w:proofErr w:type="spellStart"/>
+      <w:r>
+        <w:t>dll</w:t>
+      </w:r>
+      <w:proofErr w:type="spellEnd"/>
+      <w:r>
+        <w:t xml:space="preserve">“ </w:t>
       </w:r>
     </w:p>
     <w:p>
@@ -337,8 +433,46 @@
       </w:r>
       <w:proofErr w:type="spellEnd"/>
       <w:r>
-        <w:t xml:space="preserve"> - vývojové prostredie (nadstavba c++) určené na vizuálne programovanie.</w:t>
-      </w:r>
+        <w:t xml:space="preserve"> </w:t>
+      </w:r>
+      <w:r>
+        <w:t>–</w:t>
+      </w:r>
+      <w:r>
+        <w:t xml:space="preserve"> </w:t>
+      </w:r>
+      <w:r>
+        <w:t xml:space="preserve">(angl. </w:t>
+      </w:r>
+      <w:r>
+        <w:rPr>
+          <w:lang w:val="en-US"/>
+        </w:rPr>
+        <w:t>Laboratory Vi</w:t>
+      </w:r>
+      <w:r>
+        <w:rPr>
+          <w:lang w:val="en-US"/>
+        </w:rPr>
+        <w:t>rtual Instrument Engineering Workbench</w:t>
+      </w:r>
+      <w:r>
+        <w:t xml:space="preserve">) je </w:t>
+      </w:r>
+      <w:r>
+        <w:t>vý</w:t>
+      </w:r>
+      <w:r>
+        <w:t>vojové prostredie</w:t>
+      </w:r>
+      <w:r>
+        <w:t xml:space="preserve"> u</w:t>
+      </w:r>
+      <w:r>
+        <w:t>rčené na vizuálne programovanie s podporou čítať DLL knižnice napísané v jazyku c++.</w:t>
+      </w:r>
+      <w:bookmarkStart w:id="0" w:name="_GoBack"/>
+      <w:bookmarkEnd w:id="0"/>
     </w:p>
     <w:p>
       <w:pPr>
@@ -346,7 +480,13 @@
         <w:ind w:left="718"/>
       </w:pPr>
       <w:r>
-        <w:t>1.4 Referencie</w:t>
+        <w:t>1.</w:t>
+      </w:r>
+      <w:r>
+        <w:t>5</w:t>
+      </w:r>
+      <w:r>
+        <w:t xml:space="preserve"> Referencie</w:t>
       </w:r>
     </w:p>
     <w:p>
@@ -908,8 +1048,6 @@
       <w:r>
         <w:br w:type="page"/>
       </w:r>
-      <w:bookmarkStart w:id="0" w:name="_GoBack"/>
-      <w:bookmarkEnd w:id="0"/>
     </w:p>
     <w:p>
       <w:pPr>
@@ -1130,10 +1268,7 @@
         </w:rPr>
       </w:pPr>
       <w:r>
-        <w:t>Požiadavky na systém sú, implementovanie vybraných funkcií profilov spektrálnych čiar a interpolácia v referenčných dátach.</w:t>
-      </w:r>
-      <w:r>
-        <w:t xml:space="preserve"> Úprava </w:t>
+        <w:t xml:space="preserve">Požiadavky na systém sú, implementovanie vybraných funkcií profilov spektrálnych čiar a interpolácia v referenčných dátach. Úprava </w:t>
       </w:r>
       <w:r>
         <w:t xml:space="preserve">funkcie </w:t>
@@ -1373,7 +1508,7 @@
                     </pic:cNvPicPr>
                   </pic:nvPicPr>
                   <pic:blipFill>
-                    <a:blip r:embed="rId7">
+                    <a:blip r:embed="rId6">
                       <a:extLst>
                         <a:ext uri="{28A0092B-C50C-407E-A947-70E740481C1C}">
                           <a14:useLocalDpi xmlns:a14="http://schemas.microsoft.com/office/drawing/2010/main" val="0"/>
@@ -1841,7 +1976,7 @@
                     </pic:cNvPicPr>
                   </pic:nvPicPr>
                   <pic:blipFill>
-                    <a:blip r:embed="rId8">
+                    <a:blip r:embed="rId7">
                       <a:extLst>
                         <a:ext uri="{28A0092B-C50C-407E-A947-70E740481C1C}">
                           <a14:useLocalDpi xmlns:a14="http://schemas.microsoft.com/office/drawing/2010/main" val="0"/>
@@ -2166,7 +2301,7 @@
                     <pic:cNvPicPr/>
                   </pic:nvPicPr>
                   <pic:blipFill>
-                    <a:blip r:embed="rId9">
+                    <a:blip r:embed="rId8">
                       <a:extLst>
                         <a:ext uri="{28A0092B-C50C-407E-A947-70E740481C1C}">
                           <a14:useLocalDpi xmlns:a14="http://schemas.microsoft.com/office/drawing/2010/main" val="0"/>
@@ -2227,7 +2362,7 @@
                     <pic:cNvPicPr/>
                   </pic:nvPicPr>
                   <pic:blipFill>
-                    <a:blip r:embed="rId10">
+                    <a:blip r:embed="rId9">
                       <a:extLst>
                         <a:ext uri="{28A0092B-C50C-407E-A947-70E740481C1C}">
                           <a14:useLocalDpi xmlns:a14="http://schemas.microsoft.com/office/drawing/2010/main" val="0"/>
@@ -4393,7 +4528,7 @@
                     </pic:cNvPicPr>
                   </pic:nvPicPr>
                   <pic:blipFill>
-                    <a:blip r:embed="rId11">
+                    <a:blip r:embed="rId10">
                       <a:extLst>
                         <a:ext uri="{28A0092B-C50C-407E-A947-70E740481C1C}">
                           <a14:useLocalDpi xmlns:a14="http://schemas.microsoft.com/office/drawing/2010/main" val="0"/>
@@ -5879,6 +6014,92 @@
     </w:lvl>
   </w:abstractNum>
   <w:abstractNum w:abstractNumId="2" w15:restartNumberingAfterBreak="0">
+    <w:nsid w:val="06D00D81"/>
+    <w:multiLevelType w:val="hybridMultilevel"/>
+    <w:tmpl w:val="610EBA74"/>
+    <w:lvl w:ilvl="0" w:tplc="041B000F">
+      <w:start w:val="1"/>
+      <w:numFmt w:val="decimal"/>
+      <w:lvlText w:val="%1."/>
+      <w:lvlJc w:val="left"/>
+      <w:pPr>
+        <w:ind w:left="502" w:hanging="360"/>
+      </w:pPr>
+    </w:lvl>
+    <w:lvl w:ilvl="1" w:tplc="041B0019" w:tentative="1">
+      <w:start w:val="1"/>
+      <w:numFmt w:val="lowerLetter"/>
+      <w:lvlText w:val="%2."/>
+      <w:lvlJc w:val="left"/>
+      <w:pPr>
+        <w:ind w:left="1222" w:hanging="360"/>
+      </w:pPr>
+    </w:lvl>
+    <w:lvl w:ilvl="2" w:tplc="041B001B" w:tentative="1">
+      <w:start w:val="1"/>
+      <w:numFmt w:val="lowerRoman"/>
+      <w:lvlText w:val="%3."/>
+      <w:lvlJc w:val="right"/>
+      <w:pPr>
+        <w:ind w:left="1942" w:hanging="180"/>
+      </w:pPr>
+    </w:lvl>
+    <w:lvl w:ilvl="3" w:tplc="041B000F" w:tentative="1">
+      <w:start w:val="1"/>
+      <w:numFmt w:val="decimal"/>
+      <w:lvlText w:val="%4."/>
+      <w:lvlJc w:val="left"/>
+      <w:pPr>
+        <w:ind w:left="2662" w:hanging="360"/>
+      </w:pPr>
+    </w:lvl>
+    <w:lvl w:ilvl="4" w:tplc="041B0019" w:tentative="1">
+      <w:start w:val="1"/>
+      <w:numFmt w:val="lowerLetter"/>
+      <w:lvlText w:val="%5."/>
+      <w:lvlJc w:val="left"/>
+      <w:pPr>
+        <w:ind w:left="3382" w:hanging="360"/>
+      </w:pPr>
+    </w:lvl>
+    <w:lvl w:ilvl="5" w:tplc="041B001B" w:tentative="1">
+      <w:start w:val="1"/>
+      <w:numFmt w:val="lowerRoman"/>
+      <w:lvlText w:val="%6."/>
+      <w:lvlJc w:val="right"/>
+      <w:pPr>
+        <w:ind w:left="4102" w:hanging="180"/>
+      </w:pPr>
+    </w:lvl>
+    <w:lvl w:ilvl="6" w:tplc="041B000F" w:tentative="1">
+      <w:start w:val="1"/>
+      <w:numFmt w:val="decimal"/>
+      <w:lvlText w:val="%7."/>
+      <w:lvlJc w:val="left"/>
+      <w:pPr>
+        <w:ind w:left="4822" w:hanging="360"/>
+      </w:pPr>
+    </w:lvl>
+    <w:lvl w:ilvl="7" w:tplc="041B0019" w:tentative="1">
+      <w:start w:val="1"/>
+      <w:numFmt w:val="lowerLetter"/>
+      <w:lvlText w:val="%8."/>
+      <w:lvlJc w:val="left"/>
+      <w:pPr>
+        <w:ind w:left="5542" w:hanging="360"/>
+      </w:pPr>
+    </w:lvl>
+    <w:lvl w:ilvl="8" w:tplc="041B001B" w:tentative="1">
+      <w:start w:val="1"/>
+      <w:numFmt w:val="lowerRoman"/>
+      <w:lvlText w:val="%9."/>
+      <w:lvlJc w:val="right"/>
+      <w:pPr>
+        <w:ind w:left="6262" w:hanging="180"/>
+      </w:pPr>
+    </w:lvl>
+  </w:abstractNum>
+  <w:abstractNum w:abstractNumId="3" w15:restartNumberingAfterBreak="0">
     <w:nsid w:val="20C30D3F"/>
     <w:multiLevelType w:val="hybridMultilevel"/>
     <w:tmpl w:val="85720FDC"/>
@@ -5991,7 +6212,93 @@
       </w:rPr>
     </w:lvl>
   </w:abstractNum>
-  <w:abstractNum w:abstractNumId="3" w15:restartNumberingAfterBreak="0">
+  <w:abstractNum w:abstractNumId="4" w15:restartNumberingAfterBreak="0">
+    <w:nsid w:val="29C51E55"/>
+    <w:multiLevelType w:val="hybridMultilevel"/>
+    <w:tmpl w:val="D256D72C"/>
+    <w:lvl w:ilvl="0" w:tplc="041B000F">
+      <w:start w:val="1"/>
+      <w:numFmt w:val="decimal"/>
+      <w:lvlText w:val="%1."/>
+      <w:lvlJc w:val="left"/>
+      <w:pPr>
+        <w:ind w:left="502" w:hanging="360"/>
+      </w:pPr>
+    </w:lvl>
+    <w:lvl w:ilvl="1" w:tplc="041B0019" w:tentative="1">
+      <w:start w:val="1"/>
+      <w:numFmt w:val="lowerLetter"/>
+      <w:lvlText w:val="%2."/>
+      <w:lvlJc w:val="left"/>
+      <w:pPr>
+        <w:ind w:left="1222" w:hanging="360"/>
+      </w:pPr>
+    </w:lvl>
+    <w:lvl w:ilvl="2" w:tplc="041B001B" w:tentative="1">
+      <w:start w:val="1"/>
+      <w:numFmt w:val="lowerRoman"/>
+      <w:lvlText w:val="%3."/>
+      <w:lvlJc w:val="right"/>
+      <w:pPr>
+        <w:ind w:left="1942" w:hanging="180"/>
+      </w:pPr>
+    </w:lvl>
+    <w:lvl w:ilvl="3" w:tplc="041B000F" w:tentative="1">
+      <w:start w:val="1"/>
+      <w:numFmt w:val="decimal"/>
+      <w:lvlText w:val="%4."/>
+      <w:lvlJc w:val="left"/>
+      <w:pPr>
+        <w:ind w:left="2662" w:hanging="360"/>
+      </w:pPr>
+    </w:lvl>
+    <w:lvl w:ilvl="4" w:tplc="041B0019" w:tentative="1">
+      <w:start w:val="1"/>
+      <w:numFmt w:val="lowerLetter"/>
+      <w:lvlText w:val="%5."/>
+      <w:lvlJc w:val="left"/>
+      <w:pPr>
+        <w:ind w:left="3382" w:hanging="360"/>
+      </w:pPr>
+    </w:lvl>
+    <w:lvl w:ilvl="5" w:tplc="041B001B" w:tentative="1">
+      <w:start w:val="1"/>
+      <w:numFmt w:val="lowerRoman"/>
+      <w:lvlText w:val="%6."/>
+      <w:lvlJc w:val="right"/>
+      <w:pPr>
+        <w:ind w:left="4102" w:hanging="180"/>
+      </w:pPr>
+    </w:lvl>
+    <w:lvl w:ilvl="6" w:tplc="041B000F" w:tentative="1">
+      <w:start w:val="1"/>
+      <w:numFmt w:val="decimal"/>
+      <w:lvlText w:val="%7."/>
+      <w:lvlJc w:val="left"/>
+      <w:pPr>
+        <w:ind w:left="4822" w:hanging="360"/>
+      </w:pPr>
+    </w:lvl>
+    <w:lvl w:ilvl="7" w:tplc="041B0019" w:tentative="1">
+      <w:start w:val="1"/>
+      <w:numFmt w:val="lowerLetter"/>
+      <w:lvlText w:val="%8."/>
+      <w:lvlJc w:val="left"/>
+      <w:pPr>
+        <w:ind w:left="5542" w:hanging="360"/>
+      </w:pPr>
+    </w:lvl>
+    <w:lvl w:ilvl="8" w:tplc="041B001B" w:tentative="1">
+      <w:start w:val="1"/>
+      <w:numFmt w:val="lowerRoman"/>
+      <w:lvlText w:val="%9."/>
+      <w:lvlJc w:val="right"/>
+      <w:pPr>
+        <w:ind w:left="6262" w:hanging="180"/>
+      </w:pPr>
+    </w:lvl>
+  </w:abstractNum>
+  <w:abstractNum w:abstractNumId="5" w15:restartNumberingAfterBreak="0">
     <w:nsid w:val="39827712"/>
     <w:multiLevelType w:val="hybridMultilevel"/>
     <w:tmpl w:val="1656257E"/>
@@ -6104,7 +6411,93 @@
       </w:rPr>
     </w:lvl>
   </w:abstractNum>
-  <w:abstractNum w:abstractNumId="4" w15:restartNumberingAfterBreak="0">
+  <w:abstractNum w:abstractNumId="6" w15:restartNumberingAfterBreak="0">
+    <w:nsid w:val="4B8904BC"/>
+    <w:multiLevelType w:val="hybridMultilevel"/>
+    <w:tmpl w:val="7A2A13B2"/>
+    <w:lvl w:ilvl="0" w:tplc="041B000F">
+      <w:start w:val="1"/>
+      <w:numFmt w:val="decimal"/>
+      <w:lvlText w:val="%1."/>
+      <w:lvlJc w:val="left"/>
+      <w:pPr>
+        <w:ind w:left="360" w:hanging="360"/>
+      </w:pPr>
+    </w:lvl>
+    <w:lvl w:ilvl="1" w:tplc="041B0019" w:tentative="1">
+      <w:start w:val="1"/>
+      <w:numFmt w:val="lowerLetter"/>
+      <w:lvlText w:val="%2."/>
+      <w:lvlJc w:val="left"/>
+      <w:pPr>
+        <w:ind w:left="1080" w:hanging="360"/>
+      </w:pPr>
+    </w:lvl>
+    <w:lvl w:ilvl="2" w:tplc="041B001B" w:tentative="1">
+      <w:start w:val="1"/>
+      <w:numFmt w:val="lowerRoman"/>
+      <w:lvlText w:val="%3."/>
+      <w:lvlJc w:val="right"/>
+      <w:pPr>
+        <w:ind w:left="1800" w:hanging="180"/>
+      </w:pPr>
+    </w:lvl>
+    <w:lvl w:ilvl="3" w:tplc="041B000F" w:tentative="1">
+      <w:start w:val="1"/>
+      <w:numFmt w:val="decimal"/>
+      <w:lvlText w:val="%4."/>
+      <w:lvlJc w:val="left"/>
+      <w:pPr>
+        <w:ind w:left="2520" w:hanging="360"/>
+      </w:pPr>
+    </w:lvl>
+    <w:lvl w:ilvl="4" w:tplc="041B0019" w:tentative="1">
+      <w:start w:val="1"/>
+      <w:numFmt w:val="lowerLetter"/>
+      <w:lvlText w:val="%5."/>
+      <w:lvlJc w:val="left"/>
+      <w:pPr>
+        <w:ind w:left="3240" w:hanging="360"/>
+      </w:pPr>
+    </w:lvl>
+    <w:lvl w:ilvl="5" w:tplc="041B001B" w:tentative="1">
+      <w:start w:val="1"/>
+      <w:numFmt w:val="lowerRoman"/>
+      <w:lvlText w:val="%6."/>
+      <w:lvlJc w:val="right"/>
+      <w:pPr>
+        <w:ind w:left="3960" w:hanging="180"/>
+      </w:pPr>
+    </w:lvl>
+    <w:lvl w:ilvl="6" w:tplc="041B000F" w:tentative="1">
+      <w:start w:val="1"/>
+      <w:numFmt w:val="decimal"/>
+      <w:lvlText w:val="%7."/>
+      <w:lvlJc w:val="left"/>
+      <w:pPr>
+        <w:ind w:left="4680" w:hanging="360"/>
+      </w:pPr>
+    </w:lvl>
+    <w:lvl w:ilvl="7" w:tplc="041B0019" w:tentative="1">
+      <w:start w:val="1"/>
+      <w:numFmt w:val="lowerLetter"/>
+      <w:lvlText w:val="%8."/>
+      <w:lvlJc w:val="left"/>
+      <w:pPr>
+        <w:ind w:left="5400" w:hanging="360"/>
+      </w:pPr>
+    </w:lvl>
+    <w:lvl w:ilvl="8" w:tplc="041B001B" w:tentative="1">
+      <w:start w:val="1"/>
+      <w:numFmt w:val="lowerRoman"/>
+      <w:lvlText w:val="%9."/>
+      <w:lvlJc w:val="right"/>
+      <w:pPr>
+        <w:ind w:left="6120" w:hanging="180"/>
+      </w:pPr>
+    </w:lvl>
+  </w:abstractNum>
+  <w:abstractNum w:abstractNumId="7" w15:restartNumberingAfterBreak="0">
     <w:nsid w:val="53331B2E"/>
     <w:multiLevelType w:val="hybridMultilevel"/>
     <w:tmpl w:val="E312CC9A"/>
@@ -6217,7 +6610,7 @@
       </w:rPr>
     </w:lvl>
   </w:abstractNum>
-  <w:abstractNum w:abstractNumId="5" w15:restartNumberingAfterBreak="0">
+  <w:abstractNum w:abstractNumId="8" w15:restartNumberingAfterBreak="0">
     <w:nsid w:val="5A55452F"/>
     <w:multiLevelType w:val="hybridMultilevel"/>
     <w:tmpl w:val="56380B6C"/>
@@ -6330,7 +6723,233 @@
       </w:rPr>
     </w:lvl>
   </w:abstractNum>
-  <w:abstractNum w:abstractNumId="6" w15:restartNumberingAfterBreak="0">
+  <w:abstractNum w:abstractNumId="9" w15:restartNumberingAfterBreak="0">
+    <w:nsid w:val="63CD091D"/>
+    <w:multiLevelType w:val="hybridMultilevel"/>
+    <w:tmpl w:val="9A286560"/>
+    <w:lvl w:ilvl="0" w:tplc="041B0001">
+      <w:start w:val="1"/>
+      <w:numFmt w:val="bullet"/>
+      <w:lvlText w:val=""/>
+      <w:lvlJc w:val="left"/>
+      <w:pPr>
+        <w:ind w:left="360" w:hanging="360"/>
+      </w:pPr>
+      <w:rPr>
+        <w:rFonts w:ascii="Symbol" w:hAnsi="Symbol" w:hint="default"/>
+      </w:rPr>
+    </w:lvl>
+    <w:lvl w:ilvl="1" w:tplc="041B0003" w:tentative="1">
+      <w:start w:val="1"/>
+      <w:numFmt w:val="bullet"/>
+      <w:lvlText w:val="o"/>
+      <w:lvlJc w:val="left"/>
+      <w:pPr>
+        <w:ind w:left="1080" w:hanging="360"/>
+      </w:pPr>
+      <w:rPr>
+        <w:rFonts w:ascii="Courier New" w:hAnsi="Courier New" w:cs="Courier New" w:hint="default"/>
+      </w:rPr>
+    </w:lvl>
+    <w:lvl w:ilvl="2" w:tplc="041B0005" w:tentative="1">
+      <w:start w:val="1"/>
+      <w:numFmt w:val="bullet"/>
+      <w:lvlText w:val=""/>
+      <w:lvlJc w:val="left"/>
+      <w:pPr>
+        <w:ind w:left="1800" w:hanging="360"/>
+      </w:pPr>
+      <w:rPr>
+        <w:rFonts w:ascii="Wingdings" w:hAnsi="Wingdings" w:hint="default"/>
+      </w:rPr>
+    </w:lvl>
+    <w:lvl w:ilvl="3" w:tplc="041B0001" w:tentative="1">
+      <w:start w:val="1"/>
+      <w:numFmt w:val="bullet"/>
+      <w:lvlText w:val=""/>
+      <w:lvlJc w:val="left"/>
+      <w:pPr>
+        <w:ind w:left="2520" w:hanging="360"/>
+      </w:pPr>
+      <w:rPr>
+        <w:rFonts w:ascii="Symbol" w:hAnsi="Symbol" w:hint="default"/>
+      </w:rPr>
+    </w:lvl>
+    <w:lvl w:ilvl="4" w:tplc="041B0003" w:tentative="1">
+      <w:start w:val="1"/>
+      <w:numFmt w:val="bullet"/>
+      <w:lvlText w:val="o"/>
+      <w:lvlJc w:val="left"/>
+      <w:pPr>
+        <w:ind w:left="3240" w:hanging="360"/>
+      </w:pPr>
+      <w:rPr>
+        <w:rFonts w:ascii="Courier New" w:hAnsi="Courier New" w:cs="Courier New" w:hint="default"/>
+      </w:rPr>
+    </w:lvl>
+    <w:lvl w:ilvl="5" w:tplc="041B0005" w:tentative="1">
+      <w:start w:val="1"/>
+      <w:numFmt w:val="bullet"/>
+      <w:lvlText w:val=""/>
+      <w:lvlJc w:val="left"/>
+      <w:pPr>
+        <w:ind w:left="3960" w:hanging="360"/>
+      </w:pPr>
+      <w:rPr>
+        <w:rFonts w:ascii="Wingdings" w:hAnsi="Wingdings" w:hint="default"/>
+      </w:rPr>
+    </w:lvl>
+    <w:lvl w:ilvl="6" w:tplc="041B0001" w:tentative="1">
+      <w:start w:val="1"/>
+      <w:numFmt w:val="bullet"/>
+      <w:lvlText w:val=""/>
+      <w:lvlJc w:val="left"/>
+      <w:pPr>
+        <w:ind w:left="4680" w:hanging="360"/>
+      </w:pPr>
+      <w:rPr>
+        <w:rFonts w:ascii="Symbol" w:hAnsi="Symbol" w:hint="default"/>
+      </w:rPr>
+    </w:lvl>
+    <w:lvl w:ilvl="7" w:tplc="041B0003" w:tentative="1">
+      <w:start w:val="1"/>
+      <w:numFmt w:val="bullet"/>
+      <w:lvlText w:val="o"/>
+      <w:lvlJc w:val="left"/>
+      <w:pPr>
+        <w:ind w:left="5400" w:hanging="360"/>
+      </w:pPr>
+      <w:rPr>
+        <w:rFonts w:ascii="Courier New" w:hAnsi="Courier New" w:cs="Courier New" w:hint="default"/>
+      </w:rPr>
+    </w:lvl>
+    <w:lvl w:ilvl="8" w:tplc="041B0005" w:tentative="1">
+      <w:start w:val="1"/>
+      <w:numFmt w:val="bullet"/>
+      <w:lvlText w:val=""/>
+      <w:lvlJc w:val="left"/>
+      <w:pPr>
+        <w:ind w:left="6120" w:hanging="360"/>
+      </w:pPr>
+      <w:rPr>
+        <w:rFonts w:ascii="Wingdings" w:hAnsi="Wingdings" w:hint="default"/>
+      </w:rPr>
+    </w:lvl>
+  </w:abstractNum>
+  <w:abstractNum w:abstractNumId="10" w15:restartNumberingAfterBreak="0">
+    <w:nsid w:val="68401F75"/>
+    <w:multiLevelType w:val="hybridMultilevel"/>
+    <w:tmpl w:val="23B40CA6"/>
+    <w:lvl w:ilvl="0" w:tplc="041B0001">
+      <w:start w:val="1"/>
+      <w:numFmt w:val="bullet"/>
+      <w:lvlText w:val=""/>
+      <w:lvlJc w:val="left"/>
+      <w:pPr>
+        <w:ind w:left="1287" w:hanging="360"/>
+      </w:pPr>
+      <w:rPr>
+        <w:rFonts w:ascii="Symbol" w:hAnsi="Symbol" w:hint="default"/>
+      </w:rPr>
+    </w:lvl>
+    <w:lvl w:ilvl="1" w:tplc="041B0003" w:tentative="1">
+      <w:start w:val="1"/>
+      <w:numFmt w:val="bullet"/>
+      <w:lvlText w:val="o"/>
+      <w:lvlJc w:val="left"/>
+      <w:pPr>
+        <w:ind w:left="2007" w:hanging="360"/>
+      </w:pPr>
+      <w:rPr>
+        <w:rFonts w:ascii="Courier New" w:hAnsi="Courier New" w:cs="Courier New" w:hint="default"/>
+      </w:rPr>
+    </w:lvl>
+    <w:lvl w:ilvl="2" w:tplc="041B0005" w:tentative="1">
+      <w:start w:val="1"/>
+      <w:numFmt w:val="bullet"/>
+      <w:lvlText w:val=""/>
+      <w:lvlJc w:val="left"/>
+      <w:pPr>
+        <w:ind w:left="2727" w:hanging="360"/>
+      </w:pPr>
+      <w:rPr>
+        <w:rFonts w:ascii="Wingdings" w:hAnsi="Wingdings" w:hint="default"/>
+      </w:rPr>
+    </w:lvl>
+    <w:lvl w:ilvl="3" w:tplc="041B0001" w:tentative="1">
+      <w:start w:val="1"/>
+      <w:numFmt w:val="bullet"/>
+      <w:lvlText w:val=""/>
+      <w:lvlJc w:val="left"/>
+      <w:pPr>
+        <w:ind w:left="3447" w:hanging="360"/>
+      </w:pPr>
+      <w:rPr>
+        <w:rFonts w:ascii="Symbol" w:hAnsi="Symbol" w:hint="default"/>
+      </w:rPr>
+    </w:lvl>
+    <w:lvl w:ilvl="4" w:tplc="041B0003" w:tentative="1">
+      <w:start w:val="1"/>
+      <w:numFmt w:val="bullet"/>
+      <w:lvlText w:val="o"/>
+      <w:lvlJc w:val="left"/>
+      <w:pPr>
+        <w:ind w:left="4167" w:hanging="360"/>
+      </w:pPr>
+      <w:rPr>
+        <w:rFonts w:ascii="Courier New" w:hAnsi="Courier New" w:cs="Courier New" w:hint="default"/>
+      </w:rPr>
+    </w:lvl>
+    <w:lvl w:ilvl="5" w:tplc="041B0005" w:tentative="1">
+      <w:start w:val="1"/>
+      <w:numFmt w:val="bullet"/>
+      <w:lvlText w:val=""/>
+      <w:lvlJc w:val="left"/>
+      <w:pPr>
+        <w:ind w:left="4887" w:hanging="360"/>
+      </w:pPr>
+      <w:rPr>
+        <w:rFonts w:ascii="Wingdings" w:hAnsi="Wingdings" w:hint="default"/>
+      </w:rPr>
+    </w:lvl>
+    <w:lvl w:ilvl="6" w:tplc="041B0001" w:tentative="1">
+      <w:start w:val="1"/>
+      <w:numFmt w:val="bullet"/>
+      <w:lvlText w:val=""/>
+      <w:lvlJc w:val="left"/>
+      <w:pPr>
+        <w:ind w:left="5607" w:hanging="360"/>
+      </w:pPr>
+      <w:rPr>
+        <w:rFonts w:ascii="Symbol" w:hAnsi="Symbol" w:hint="default"/>
+      </w:rPr>
+    </w:lvl>
+    <w:lvl w:ilvl="7" w:tplc="041B0003" w:tentative="1">
+      <w:start w:val="1"/>
+      <w:numFmt w:val="bullet"/>
+      <w:lvlText w:val="o"/>
+      <w:lvlJc w:val="left"/>
+      <w:pPr>
+        <w:ind w:left="6327" w:hanging="360"/>
+      </w:pPr>
+      <w:rPr>
+        <w:rFonts w:ascii="Courier New" w:hAnsi="Courier New" w:cs="Courier New" w:hint="default"/>
+      </w:rPr>
+    </w:lvl>
+    <w:lvl w:ilvl="8" w:tplc="041B0005" w:tentative="1">
+      <w:start w:val="1"/>
+      <w:numFmt w:val="bullet"/>
+      <w:lvlText w:val=""/>
+      <w:lvlJc w:val="left"/>
+      <w:pPr>
+        <w:ind w:left="7047" w:hanging="360"/>
+      </w:pPr>
+      <w:rPr>
+        <w:rFonts w:ascii="Wingdings" w:hAnsi="Wingdings" w:hint="default"/>
+      </w:rPr>
+    </w:lvl>
+  </w:abstractNum>
+  <w:abstractNum w:abstractNumId="11" w15:restartNumberingAfterBreak="0">
     <w:nsid w:val="73427A88"/>
     <w:multiLevelType w:val="hybridMultilevel"/>
     <w:tmpl w:val="1FC663A8"/>
@@ -6443,7 +7062,7 @@
       </w:rPr>
     </w:lvl>
   </w:abstractNum>
-  <w:abstractNum w:abstractNumId="7" w15:restartNumberingAfterBreak="0">
+  <w:abstractNum w:abstractNumId="12" w15:restartNumberingAfterBreak="0">
     <w:nsid w:val="7861606C"/>
     <w:multiLevelType w:val="hybridMultilevel"/>
     <w:tmpl w:val="9FD8D16C"/>
@@ -6556,7 +7175,7 @@
       </w:rPr>
     </w:lvl>
   </w:abstractNum>
-  <w:abstractNum w:abstractNumId="8" w15:restartNumberingAfterBreak="0">
+  <w:abstractNum w:abstractNumId="13" w15:restartNumberingAfterBreak="0">
     <w:nsid w:val="78CA2C7F"/>
     <w:multiLevelType w:val="hybridMultilevel"/>
     <w:tmpl w:val="897E1EAE"/>
@@ -6663,6 +7282,119 @@
       <w:lvlJc w:val="left"/>
       <w:pPr>
         <w:ind w:left="6480" w:hanging="360"/>
+      </w:pPr>
+      <w:rPr>
+        <w:rFonts w:ascii="Wingdings" w:hAnsi="Wingdings" w:hint="default"/>
+      </w:rPr>
+    </w:lvl>
+  </w:abstractNum>
+  <w:abstractNum w:abstractNumId="14" w15:restartNumberingAfterBreak="0">
+    <w:nsid w:val="7FAD7151"/>
+    <w:multiLevelType w:val="hybridMultilevel"/>
+    <w:tmpl w:val="078E20AA"/>
+    <w:lvl w:ilvl="0" w:tplc="041B0001">
+      <w:start w:val="1"/>
+      <w:numFmt w:val="bullet"/>
+      <w:lvlText w:val=""/>
+      <w:lvlJc w:val="left"/>
+      <w:pPr>
+        <w:ind w:left="360" w:hanging="360"/>
+      </w:pPr>
+      <w:rPr>
+        <w:rFonts w:ascii="Symbol" w:hAnsi="Symbol" w:hint="default"/>
+      </w:rPr>
+    </w:lvl>
+    <w:lvl w:ilvl="1" w:tplc="041B0003">
+      <w:start w:val="1"/>
+      <w:numFmt w:val="bullet"/>
+      <w:lvlText w:val="o"/>
+      <w:lvlJc w:val="left"/>
+      <w:pPr>
+        <w:ind w:left="1080" w:hanging="360"/>
+      </w:pPr>
+      <w:rPr>
+        <w:rFonts w:ascii="Courier New" w:hAnsi="Courier New" w:cs="Courier New" w:hint="default"/>
+      </w:rPr>
+    </w:lvl>
+    <w:lvl w:ilvl="2" w:tplc="041B0005" w:tentative="1">
+      <w:start w:val="1"/>
+      <w:numFmt w:val="bullet"/>
+      <w:lvlText w:val=""/>
+      <w:lvlJc w:val="left"/>
+      <w:pPr>
+        <w:ind w:left="1800" w:hanging="360"/>
+      </w:pPr>
+      <w:rPr>
+        <w:rFonts w:ascii="Wingdings" w:hAnsi="Wingdings" w:hint="default"/>
+      </w:rPr>
+    </w:lvl>
+    <w:lvl w:ilvl="3" w:tplc="041B0001" w:tentative="1">
+      <w:start w:val="1"/>
+      <w:numFmt w:val="bullet"/>
+      <w:lvlText w:val=""/>
+      <w:lvlJc w:val="left"/>
+      <w:pPr>
+        <w:ind w:left="2520" w:hanging="360"/>
+      </w:pPr>
+      <w:rPr>
+        <w:rFonts w:ascii="Symbol" w:hAnsi="Symbol" w:hint="default"/>
+      </w:rPr>
+    </w:lvl>
+    <w:lvl w:ilvl="4" w:tplc="041B0003" w:tentative="1">
+      <w:start w:val="1"/>
+      <w:numFmt w:val="bullet"/>
+      <w:lvlText w:val="o"/>
+      <w:lvlJc w:val="left"/>
+      <w:pPr>
+        <w:ind w:left="3240" w:hanging="360"/>
+      </w:pPr>
+      <w:rPr>
+        <w:rFonts w:ascii="Courier New" w:hAnsi="Courier New" w:cs="Courier New" w:hint="default"/>
+      </w:rPr>
+    </w:lvl>
+    <w:lvl w:ilvl="5" w:tplc="041B0005" w:tentative="1">
+      <w:start w:val="1"/>
+      <w:numFmt w:val="bullet"/>
+      <w:lvlText w:val=""/>
+      <w:lvlJc w:val="left"/>
+      <w:pPr>
+        <w:ind w:left="3960" w:hanging="360"/>
+      </w:pPr>
+      <w:rPr>
+        <w:rFonts w:ascii="Wingdings" w:hAnsi="Wingdings" w:hint="default"/>
+      </w:rPr>
+    </w:lvl>
+    <w:lvl w:ilvl="6" w:tplc="041B0001" w:tentative="1">
+      <w:start w:val="1"/>
+      <w:numFmt w:val="bullet"/>
+      <w:lvlText w:val=""/>
+      <w:lvlJc w:val="left"/>
+      <w:pPr>
+        <w:ind w:left="4680" w:hanging="360"/>
+      </w:pPr>
+      <w:rPr>
+        <w:rFonts w:ascii="Symbol" w:hAnsi="Symbol" w:hint="default"/>
+      </w:rPr>
+    </w:lvl>
+    <w:lvl w:ilvl="7" w:tplc="041B0003" w:tentative="1">
+      <w:start w:val="1"/>
+      <w:numFmt w:val="bullet"/>
+      <w:lvlText w:val="o"/>
+      <w:lvlJc w:val="left"/>
+      <w:pPr>
+        <w:ind w:left="5400" w:hanging="360"/>
+      </w:pPr>
+      <w:rPr>
+        <w:rFonts w:ascii="Courier New" w:hAnsi="Courier New" w:cs="Courier New" w:hint="default"/>
+      </w:rPr>
+    </w:lvl>
+    <w:lvl w:ilvl="8" w:tplc="041B0005" w:tentative="1">
+      <w:start w:val="1"/>
+      <w:numFmt w:val="bullet"/>
+      <w:lvlText w:val=""/>
+      <w:lvlJc w:val="left"/>
+      <w:pPr>
+        <w:ind w:left="6120" w:hanging="360"/>
       </w:pPr>
       <w:rPr>
         <w:rFonts w:ascii="Wingdings" w:hAnsi="Wingdings" w:hint="default"/>
@@ -6673,28 +7405,46 @@
     <w:abstractNumId w:val="0"/>
   </w:num>
   <w:num w:numId="2">
-    <w:abstractNumId w:val="8"/>
+    <w:abstractNumId w:val="13"/>
   </w:num>
   <w:num w:numId="3">
-    <w:abstractNumId w:val="4"/>
+    <w:abstractNumId w:val="7"/>
   </w:num>
   <w:num w:numId="4">
     <w:abstractNumId w:val="1"/>
   </w:num>
   <w:num w:numId="5">
+    <w:abstractNumId w:val="11"/>
+  </w:num>
+  <w:num w:numId="6">
+    <w:abstractNumId w:val="5"/>
+  </w:num>
+  <w:num w:numId="7">
+    <w:abstractNumId w:val="3"/>
+  </w:num>
+  <w:num w:numId="8">
+    <w:abstractNumId w:val="8"/>
+  </w:num>
+  <w:num w:numId="9">
+    <w:abstractNumId w:val="12"/>
+  </w:num>
+  <w:num w:numId="10">
+    <w:abstractNumId w:val="2"/>
+  </w:num>
+  <w:num w:numId="11">
+    <w:abstractNumId w:val="4"/>
+  </w:num>
+  <w:num w:numId="12">
+    <w:abstractNumId w:val="10"/>
+  </w:num>
+  <w:num w:numId="13">
+    <w:abstractNumId w:val="9"/>
+  </w:num>
+  <w:num w:numId="14">
     <w:abstractNumId w:val="6"/>
   </w:num>
-  <w:num w:numId="6">
-    <w:abstractNumId w:val="3"/>
-  </w:num>
-  <w:num w:numId="7">
-    <w:abstractNumId w:val="2"/>
-  </w:num>
-  <w:num w:numId="8">
-    <w:abstractNumId w:val="5"/>
-  </w:num>
-  <w:num w:numId="9">
-    <w:abstractNumId w:val="7"/>
+  <w:num w:numId="15">
+    <w:abstractNumId w:val="14"/>
   </w:num>
 </w:numbering>
 </file>
@@ -7883,7 +8633,7 @@
 </file>
 
 <file path=customXml/itemProps1.xml><?xml version="1.0" encoding="utf-8"?>
-<ds:datastoreItem xmlns:ds="http://schemas.openxmlformats.org/officeDocument/2006/customXml" ds:itemID="{FC98FFE7-AAF0-44F4-B3A9-F809B9509C0F}">
+<ds:datastoreItem xmlns:ds="http://schemas.openxmlformats.org/officeDocument/2006/customXml" ds:itemID="{20569C7C-1CF1-4D0E-95A3-8F9E029DF839}">
   <ds:schemaRefs>
     <ds:schemaRef ds:uri="http://schemas.openxmlformats.org/officeDocument/2006/bibliography"/>
   </ds:schemaRefs>

</xml_diff>

<commit_message>
Katalog upraveny do v1 #12
</commit_message>
<xml_diff>
--- a/doc/KatalogPoziadaviek_2017_Frantisek.docx
+++ b/doc/KatalogPoziadaviek_2017_Frantisek.docx
@@ -471,8 +471,179 @@
       <w:r>
         <w:t>rčené na vizuálne programovanie s podporou čítať DLL knižnice napísané v jazyku c++.</w:t>
       </w:r>
-      <w:bookmarkStart w:id="0" w:name="_GoBack"/>
-      <w:bookmarkEnd w:id="0"/>
+    </w:p>
+    <w:p>
+      <w:pPr>
+        <w:numPr>
+          <w:ilvl w:val="0"/>
+          <w:numId w:val="5"/>
+        </w:numPr>
+        <w:spacing w:after="240"/>
+        <w:ind w:left="927"/>
+      </w:pPr>
+      <w:proofErr w:type="spellStart"/>
+      <w:r>
+        <w:rPr>
+          <w:b/>
+        </w:rPr>
+        <w:t>Konvolúcia</w:t>
+      </w:r>
+      <w:proofErr w:type="spellEnd"/>
+      <w:r>
+        <w:rPr>
+          <w:b/>
+        </w:rPr>
+        <w:t xml:space="preserve"> </w:t>
+      </w:r>
+      <w:r>
+        <w:t>– matematický operátor spracovávajúci dve funkcie. Je definovaný vzťahom:</w:t>
+      </w:r>
+    </w:p>
+    <w:p>
+      <w:pPr>
+        <w:spacing w:after="240"/>
+        <w:ind w:left="567"/>
+      </w:pPr>
+      <m:oMathPara>
+        <m:oMath>
+          <m:d>
+            <m:dPr>
+              <m:ctrlPr>
+                <w:rPr>
+                  <w:rFonts w:ascii="Cambria Math" w:hAnsi="Cambria Math"/>
+                  <w:i/>
+                </w:rPr>
+              </m:ctrlPr>
+            </m:dPr>
+            <m:e>
+              <m:r>
+                <w:rPr>
+                  <w:rFonts w:ascii="Cambria Math" w:hAnsi="Cambria Math"/>
+                </w:rPr>
+                <m:t>f*g</m:t>
+              </m:r>
+            </m:e>
+          </m:d>
+          <m:d>
+            <m:dPr>
+              <m:ctrlPr>
+                <w:rPr>
+                  <w:rFonts w:ascii="Cambria Math" w:hAnsi="Cambria Math"/>
+                  <w:i/>
+                </w:rPr>
+              </m:ctrlPr>
+            </m:dPr>
+            <m:e>
+              <m:r>
+                <w:rPr>
+                  <w:rFonts w:ascii="Cambria Math" w:hAnsi="Cambria Math"/>
+                </w:rPr>
+                <m:t>x</m:t>
+              </m:r>
+            </m:e>
+          </m:d>
+          <m:r>
+            <w:rPr>
+              <w:rFonts w:ascii="Cambria Math" w:hAnsi="Cambria Math"/>
+              <w:lang w:val="en-US"/>
+            </w:rPr>
+            <m:t>=</m:t>
+          </m:r>
+          <m:nary>
+            <m:naryPr>
+              <m:limLoc m:val="subSup"/>
+              <m:ctrlPr>
+                <w:rPr>
+                  <w:rFonts w:ascii="Cambria Math" w:hAnsi="Cambria Math"/>
+                  <w:i/>
+                  <w:lang w:val="en-US"/>
+                </w:rPr>
+              </m:ctrlPr>
+            </m:naryPr>
+            <m:sub>
+              <m:r>
+                <w:rPr>
+                  <w:rFonts w:ascii="Cambria Math" w:hAnsi="Cambria Math"/>
+                  <w:lang w:val="en-US"/>
+                </w:rPr>
+                <m:t>-∞</m:t>
+              </m:r>
+            </m:sub>
+            <m:sup>
+              <m:r>
+                <w:rPr>
+                  <w:rFonts w:ascii="Cambria Math" w:hAnsi="Cambria Math"/>
+                  <w:lang w:val="en-US"/>
+                </w:rPr>
+                <m:t>∞</m:t>
+              </m:r>
+            </m:sup>
+            <m:e>
+              <m:r>
+                <w:rPr>
+                  <w:rFonts w:ascii="Cambria Math" w:hAnsi="Cambria Math"/>
+                  <w:lang w:val="en-US"/>
+                </w:rPr>
+                <m:t>f</m:t>
+              </m:r>
+              <m:d>
+                <m:dPr>
+                  <m:ctrlPr>
+                    <w:rPr>
+                      <w:rFonts w:ascii="Cambria Math" w:hAnsi="Cambria Math"/>
+                      <w:i/>
+                      <w:lang w:val="en-US"/>
+                    </w:rPr>
+                  </m:ctrlPr>
+                </m:dPr>
+                <m:e>
+                  <m:r>
+                    <w:rPr>
+                      <w:rFonts w:ascii="Cambria Math" w:hAnsi="Cambria Math"/>
+                      <w:lang w:val="en-US"/>
+                    </w:rPr>
+                    <m:t>α</m:t>
+                  </m:r>
+                </m:e>
+              </m:d>
+              <m:r>
+                <w:rPr>
+                  <w:rFonts w:ascii="Cambria Math" w:hAnsi="Cambria Math"/>
+                  <w:lang w:val="en-US"/>
+                </w:rPr>
+                <m:t>g</m:t>
+              </m:r>
+              <m:d>
+                <m:dPr>
+                  <m:ctrlPr>
+                    <w:rPr>
+                      <w:rFonts w:ascii="Cambria Math" w:hAnsi="Cambria Math"/>
+                      <w:i/>
+                      <w:lang w:val="en-US"/>
+                    </w:rPr>
+                  </m:ctrlPr>
+                </m:dPr>
+                <m:e>
+                  <m:r>
+                    <w:rPr>
+                      <w:rFonts w:ascii="Cambria Math" w:hAnsi="Cambria Math"/>
+                      <w:lang w:val="en-US"/>
+                    </w:rPr>
+                    <m:t>x-α</m:t>
+                  </m:r>
+                </m:e>
+              </m:d>
+              <m:r>
+                <w:rPr>
+                  <w:rFonts w:ascii="Cambria Math" w:hAnsi="Cambria Math"/>
+                  <w:lang w:val="en-US"/>
+                </w:rPr>
+                <m:t>dα</m:t>
+              </m:r>
+            </m:e>
+          </m:nary>
+        </m:oMath>
+      </m:oMathPara>
     </w:p>
     <w:p>
       <w:pPr>
@@ -1259,6 +1430,9 @@
         <w:lastRenderedPageBreak/>
         <w:t>3. Špecifické požiadavky</w:t>
       </w:r>
+      <w:r>
+        <w:t xml:space="preserve"> obsahu DLL</w:t>
+      </w:r>
     </w:p>
     <w:p>
       <w:pPr>
@@ -1329,10 +1503,22 @@
         <w:ind w:left="718"/>
       </w:pPr>
       <w:r>
-        <w:t>3.0 Vstup</w:t>
-      </w:r>
-      <w:r>
-        <w:t xml:space="preserve"> - Výstup</w:t>
+        <w:t xml:space="preserve">3.0 </w:t>
+      </w:r>
+      <w:r>
+        <w:t xml:space="preserve">Načítanie </w:t>
+      </w:r>
+      <w:r>
+        <w:t>Vstup</w:t>
+      </w:r>
+      <w:r>
+        <w:t>u a</w:t>
+      </w:r>
+      <w:r>
+        <w:t xml:space="preserve"> Výstup</w:t>
+      </w:r>
+      <w:r>
+        <w:t>u</w:t>
       </w:r>
     </w:p>
     <w:p>
@@ -1890,7 +2076,6 @@
         <w:rPr>
           <w:b/>
         </w:rPr>
-        <w:lastRenderedPageBreak/>
         <w:t>Data.</w:t>
       </w:r>
       <w:r>
@@ -1926,6 +2111,7 @@
         </w:numPr>
       </w:pPr>
       <w:r>
+        <w:lastRenderedPageBreak/>
         <w:t>z </w:t>
       </w:r>
       <w:proofErr w:type="spellStart"/>
@@ -4284,420 +4470,116 @@
     <w:p>
       <w:pPr>
         <w:pStyle w:val="Nadpis2"/>
-        <w:ind w:left="718"/>
-      </w:pPr>
-      <w:r>
-        <w:t xml:space="preserve">3.3 Popis </w:t>
-      </w:r>
-      <w:r>
-        <w:t>Modelu</w:t>
-      </w:r>
-    </w:p>
-    <w:p>
-      <w:pPr>
-        <w:pStyle w:val="Zkladntext"/>
-        <w:ind w:left="718"/>
-      </w:pPr>
-    </w:p>
-    <w:p>
-      <w:pPr>
-        <w:pStyle w:val="Zkladntext"/>
-      </w:pPr>
-      <w:r>
-        <w:t xml:space="preserve">Model je </w:t>
-      </w:r>
-      <w:proofErr w:type="spellStart"/>
-      <w:r>
-        <w:t>konvolucia</w:t>
-      </w:r>
-      <w:proofErr w:type="spellEnd"/>
-      <w:r>
-        <w:t xml:space="preserve"> sumy</w:t>
-      </w:r>
-      <w:r>
-        <w:t xml:space="preserve"> troch </w:t>
-      </w:r>
-      <w:r>
-        <w:t>„</w:t>
-      </w:r>
-      <w:r>
-        <w:t>Funkcií</w:t>
-      </w:r>
-      <w:r>
-        <w:t xml:space="preserve">“ (BL, PK a RF) a definovanej „Funkcie“ MC </w:t>
-      </w:r>
-      <w:r>
-        <w:t>: M</w:t>
-      </w:r>
+        <w:numPr>
+          <w:ilvl w:val="3"/>
+          <w:numId w:val="1"/>
+        </w:numPr>
+      </w:pPr>
+      <w:r>
+        <w:t xml:space="preserve">  </w:t>
+      </w:r>
+    </w:p>
+    <w:p>
+      <w:pPr>
+        <w:suppressAutoHyphens w:val="0"/>
+        <w:spacing w:after="0" w:line="240" w:lineRule="auto"/>
+        <w:rPr>
+          <w:rFonts w:ascii="Cambria" w:hAnsi="Cambria" w:cs="font718"/>
+          <w:b/>
+          <w:bCs/>
+          <w:color w:val="4F81BD"/>
+          <w:sz w:val="26"/>
+          <w:szCs w:val="26"/>
+        </w:rPr>
+      </w:pPr>
+      <w:r>
+        <w:br w:type="page"/>
+      </w:r>
+    </w:p>
+    <w:p>
+      <w:pPr>
+        <w:pStyle w:val="Nadpis2"/>
+        <w:numPr>
+          <w:ilvl w:val="3"/>
+          <w:numId w:val="1"/>
+        </w:numPr>
+      </w:pPr>
+      <w:r>
+        <w:lastRenderedPageBreak/>
+        <w:t xml:space="preserve">3.3 </w:t>
+      </w:r>
+      <w:r>
+        <w:t xml:space="preserve">DLL bude obsahovať funkcie </w:t>
+      </w:r>
+      <w:proofErr w:type="spellStart"/>
+      <w:r>
+        <w:t>doppler</w:t>
+      </w:r>
+      <w:proofErr w:type="spellEnd"/>
+      <w:r>
+        <w:t xml:space="preserve">, </w:t>
+      </w:r>
+      <w:proofErr w:type="spellStart"/>
+      <w:r>
+        <w:t>lorentz</w:t>
+      </w:r>
+      <w:proofErr w:type="spellEnd"/>
+      <w:r>
+        <w:t xml:space="preserve">, </w:t>
+      </w:r>
+      <w:proofErr w:type="spellStart"/>
+      <w:r>
+        <w:t>voigt</w:t>
+      </w:r>
+      <w:proofErr w:type="spellEnd"/>
+      <w:r>
+        <w:t xml:space="preserve">, </w:t>
+      </w:r>
+      <w:r>
+        <w:t>http</w:t>
+      </w:r>
+    </w:p>
+    <w:p>
+      <w:pPr>
+        <w:pStyle w:val="Nadpis3"/>
+      </w:pPr>
+      <w:r>
+        <w:t xml:space="preserve">  </w:t>
+      </w:r>
+      <w:r>
+        <w:tab/>
+      </w:r>
+      <w:r>
+        <w:t xml:space="preserve">3.3.1 funkcia </w:t>
+      </w:r>
+      <w:proofErr w:type="spellStart"/>
+      <w:r>
+        <w:t>doppler</w:t>
+      </w:r>
+      <w:proofErr w:type="spellEnd"/>
+      <w:r>
+        <w:t xml:space="preserve"> počíta </w:t>
+      </w:r>
+      <w:proofErr w:type="spellStart"/>
+      <w:r>
+        <w:t>dopplerov</w:t>
+      </w:r>
+      <w:proofErr w:type="spellEnd"/>
       <w:r>
         <w:t xml:space="preserve"> </w:t>
       </w:r>
-      <w:r>
-        <w:t>=</w:t>
-      </w:r>
-      <w:r>
-        <w:t xml:space="preserve"> MC ○ (</w:t>
-      </w:r>
-      <w:r>
-        <w:t>BL+PK+RF</w:t>
-      </w:r>
-      <w:r>
-        <w:t>)</w:t>
-      </w:r>
-    </w:p>
-    <w:p>
-      <w:pPr>
-        <w:pStyle w:val="Nadpis3"/>
-        <w:ind w:left="283"/>
-      </w:pPr>
-      <w:r>
-        <w:t xml:space="preserve">3.3.1 </w:t>
-      </w:r>
-      <w:proofErr w:type="spellStart"/>
-      <w:r>
-        <w:t>Baseline</w:t>
-      </w:r>
-      <w:proofErr w:type="spellEnd"/>
-      <w:r>
-        <w:t xml:space="preserve"> (BL)</w:t>
-      </w:r>
-    </w:p>
-    <w:p/>
-    <w:p>
-      <w:r>
-        <w:t>BL =</w:t>
-      </w:r>
-      <w:proofErr w:type="spellStart"/>
-      <w:r>
-        <w:t>BL</w:t>
-      </w:r>
-      <w:r>
-        <w:rPr>
-          <w:vertAlign w:val="subscript"/>
-        </w:rPr>
-        <w:t>Pol</w:t>
-      </w:r>
-      <w:proofErr w:type="spellEnd"/>
-      <w:r>
-        <w:t>(</w:t>
-      </w:r>
-      <w:proofErr w:type="spellStart"/>
-      <w:r>
-        <w:t>X</w:t>
-      </w:r>
-      <w:r>
-        <w:rPr>
-          <w:vertAlign w:val="subscript"/>
-        </w:rPr>
-        <w:t>out</w:t>
-      </w:r>
-      <w:proofErr w:type="spellEnd"/>
-      <w:r>
-        <w:t xml:space="preserve">) + </w:t>
-      </w:r>
-      <w:proofErr w:type="spellStart"/>
-      <w:r>
-        <w:t>BL</w:t>
-      </w:r>
-      <w:r>
-        <w:rPr>
-          <w:vertAlign w:val="subscript"/>
-        </w:rPr>
-        <w:t>Trg</w:t>
-      </w:r>
-      <w:proofErr w:type="spellEnd"/>
-      <w:r>
-        <w:t>(</w:t>
-      </w:r>
-      <w:proofErr w:type="spellStart"/>
-      <w:r>
-        <w:t>X</w:t>
-      </w:r>
-      <w:r>
-        <w:rPr>
-          <w:vertAlign w:val="subscript"/>
-        </w:rPr>
-        <w:t>out</w:t>
-      </w:r>
-      <w:proofErr w:type="spellEnd"/>
-      <w:r>
-        <w:t xml:space="preserve">) + </w:t>
-      </w:r>
-      <w:proofErr w:type="spellStart"/>
-      <w:r>
-        <w:t>BL</w:t>
-      </w:r>
-      <w:r>
-        <w:rPr>
-          <w:vertAlign w:val="subscript"/>
-        </w:rPr>
-        <w:t>Spl</w:t>
-      </w:r>
-      <w:proofErr w:type="spellEnd"/>
-      <w:r>
-        <w:t>(</w:t>
-      </w:r>
-      <w:proofErr w:type="spellStart"/>
-      <w:r>
-        <w:t>X</w:t>
-      </w:r>
-      <w:r>
-        <w:rPr>
-          <w:vertAlign w:val="subscript"/>
-        </w:rPr>
-        <w:t>out</w:t>
-      </w:r>
-      <w:proofErr w:type="spellEnd"/>
-      <w:r>
-        <w:t>)</w:t>
-      </w:r>
-    </w:p>
-    <w:p>
-      <w:r>
-        <w:t>Matematická definícia rovnaká ako pri YT (BL</w:t>
-      </w:r>
-      <w:r>
-        <w:rPr>
-          <w:lang w:val="en-US"/>
-        </w:rPr>
-        <w:t>&gt;Y</w:t>
-      </w:r>
-      <w:r>
-        <w:t>)</w:t>
-      </w:r>
-    </w:p>
-    <w:p>
-      <w:pPr>
-        <w:pStyle w:val="Nadpis3"/>
-        <w:ind w:left="283"/>
-      </w:pPr>
-      <w:r>
-        <w:lastRenderedPageBreak/>
-        <w:t>3.3.</w:t>
-      </w:r>
-      <w:r>
-        <w:t>2</w:t>
-      </w:r>
-      <w:r>
-        <w:t xml:space="preserve"> Implementácia </w:t>
-      </w:r>
-      <w:r>
-        <w:t>funkcií</w:t>
-      </w:r>
-      <w:r>
-        <w:t xml:space="preserve"> </w:t>
-      </w:r>
-      <w:r>
-        <w:t>profil</w:t>
-      </w:r>
-      <w:r>
-        <w:t>ov spektrálnych čiar</w:t>
-      </w:r>
-      <w:r>
-        <w:t xml:space="preserve"> (PK)</w:t>
-      </w:r>
-      <w:r>
-        <w:t>:</w:t>
-      </w:r>
-    </w:p>
-    <w:p>
-      <w:pPr>
-        <w:pStyle w:val="Zkladntext"/>
-        <w:keepNext/>
-      </w:pPr>
-      <w:r>
-        <w:rPr>
-          <w:noProof/>
-          <w:lang w:eastAsia="sk-SK"/>
-        </w:rPr>
-        <w:drawing>
-          <wp:inline distT="0" distB="0" distL="0" distR="0" wp14:anchorId="5F919306" wp14:editId="6EC2479C">
-            <wp:extent cx="5762625" cy="3753485"/>
-            <wp:effectExtent l="0" t="0" r="3175" b="5715"/>
-            <wp:docPr id="2" name="Picture 2"/>
-            <wp:cNvGraphicFramePr>
-              <a:graphicFrameLocks xmlns:a="http://schemas.openxmlformats.org/drawingml/2006/main" noChangeAspect="1"/>
-            </wp:cNvGraphicFramePr>
-            <a:graphic xmlns:a="http://schemas.openxmlformats.org/drawingml/2006/main">
-              <a:graphicData uri="http://schemas.openxmlformats.org/drawingml/2006/picture">
-                <pic:pic xmlns:pic="http://schemas.openxmlformats.org/drawingml/2006/picture">
-                  <pic:nvPicPr>
-                    <pic:cNvPr id="0" name="Picture 2"/>
-                    <pic:cNvPicPr>
-                      <a:picLocks noChangeAspect="1" noChangeArrowheads="1"/>
-                    </pic:cNvPicPr>
-                  </pic:nvPicPr>
-                  <pic:blipFill>
-                    <a:blip r:embed="rId10">
-                      <a:extLst>
-                        <a:ext uri="{28A0092B-C50C-407E-A947-70E740481C1C}">
-                          <a14:useLocalDpi xmlns:a14="http://schemas.microsoft.com/office/drawing/2010/main" val="0"/>
-                        </a:ext>
-                      </a:extLst>
-                    </a:blip>
-                    <a:srcRect/>
-                    <a:stretch>
-                      <a:fillRect/>
-                    </a:stretch>
-                  </pic:blipFill>
-                  <pic:spPr bwMode="auto">
-                    <a:xfrm>
-                      <a:off x="0" y="0"/>
-                      <a:ext cx="5762625" cy="3753485"/>
-                    </a:xfrm>
-                    <a:prstGeom prst="rect">
-                      <a:avLst/>
-                    </a:prstGeom>
-                    <a:noFill/>
-                    <a:ln>
-                      <a:noFill/>
-                    </a:ln>
-                  </pic:spPr>
-                </pic:pic>
-              </a:graphicData>
-            </a:graphic>
-          </wp:inline>
-        </w:drawing>
-      </w:r>
-    </w:p>
-    <w:p>
-      <w:pPr>
-        <w:pStyle w:val="Popis"/>
-        <w:rPr>
-          <w:lang w:val="en-US"/>
-        </w:rPr>
-      </w:pPr>
-      <w:r>
-        <w:t xml:space="preserve">Tabuľka niektorých </w:t>
-      </w:r>
-      <w:r>
-        <w:t xml:space="preserve">kľúčových </w:t>
-      </w:r>
-      <w:r>
-        <w:t>čiarových profilov</w:t>
-      </w:r>
-      <w:r>
-        <w:t xml:space="preserve"> zoradených podľa počtu parametrov.</w:t>
-      </w:r>
-      <w:r>
-        <w:t xml:space="preserve"> </w:t>
-      </w:r>
-      <w:r>
-        <w:rPr>
-          <w:lang w:val="en-US"/>
-        </w:rPr>
-        <w:t>(</w:t>
-      </w:r>
-      <w:r>
-        <w:rPr>
-          <w:lang w:val="en-US"/>
-        </w:rPr>
-        <w:t>Recommended isolated-line profile for</w:t>
-      </w:r>
-      <w:r>
-        <w:rPr>
-          <w:lang w:val="en-US"/>
-        </w:rPr>
-        <w:t xml:space="preserve"> </w:t>
-      </w:r>
-      <w:r>
-        <w:rPr>
-          <w:lang w:val="en-US"/>
-        </w:rPr>
-        <w:t>representing high-resolution spectroscopic</w:t>
-      </w:r>
-      <w:r>
-        <w:rPr>
-          <w:lang w:val="en-US"/>
-        </w:rPr>
-        <w:t xml:space="preserve"> </w:t>
-      </w:r>
-      <w:r>
-        <w:rPr>
-          <w:lang w:val="en-US"/>
-        </w:rPr>
-        <w:t>tran</w:t>
-      </w:r>
-      <w:r>
-        <w:rPr>
-          <w:lang w:val="en-US"/>
-        </w:rPr>
-        <w:t>sitions - Jonathan Tennyson)</w:t>
-      </w:r>
-    </w:p>
-    <w:p>
-      <w:pPr>
-        <w:ind w:left="283"/>
-      </w:pPr>
-      <w:r>
-        <w:t>Budeme implementovať</w:t>
-      </w:r>
-      <w:r>
-        <w:t xml:space="preserve"> nasledovné</w:t>
-      </w:r>
-      <w:r>
-        <w:t xml:space="preserve"> funkcie:</w:t>
-      </w:r>
-      <w:r>
-        <w:t xml:space="preserve"> </w:t>
-      </w:r>
-      <w:proofErr w:type="spellStart"/>
-      <w:r>
-        <w:t>Doppler</w:t>
-      </w:r>
-      <w:proofErr w:type="spellEnd"/>
-      <w:r>
-        <w:t xml:space="preserve">, </w:t>
-      </w:r>
-      <w:proofErr w:type="spellStart"/>
-      <w:r>
-        <w:t>Lorentz</w:t>
-      </w:r>
-      <w:proofErr w:type="spellEnd"/>
-      <w:r>
-        <w:t xml:space="preserve">, </w:t>
-      </w:r>
-      <w:proofErr w:type="spellStart"/>
-      <w:r>
-        <w:t>Voigt</w:t>
-      </w:r>
-      <w:proofErr w:type="spellEnd"/>
-      <w:r>
-        <w:t xml:space="preserve">, </w:t>
-      </w:r>
-      <w:proofErr w:type="spellStart"/>
-      <w:r>
-        <w:t>H</w:t>
-      </w:r>
-      <w:r>
-        <w:t>artmann-Tran</w:t>
-      </w:r>
-      <w:proofErr w:type="spellEnd"/>
-      <w:r>
-        <w:t>.</w:t>
-      </w:r>
-    </w:p>
-    <w:p>
-      <w:pPr>
-        <w:pStyle w:val="Odsekzoznamu"/>
-        <w:numPr>
-          <w:ilvl w:val="0"/>
-          <w:numId w:val="7"/>
-        </w:numPr>
-      </w:pPr>
-      <w:proofErr w:type="spellStart"/>
-      <w:r>
-        <w:t>Doppler</w:t>
-      </w:r>
-      <w:proofErr w:type="spellEnd"/>
-      <w:r>
-        <w:t>:</w:t>
-      </w:r>
-    </w:p>
-    <w:p>
-      <w:pPr>
-        <w:spacing w:after="0"/>
-        <w:ind w:left="283"/>
+      <w:proofErr w:type="spellStart"/>
+      <w:r>
+        <w:t>algorytmus</w:t>
+      </w:r>
+      <w:proofErr w:type="spellEnd"/>
+      <w:r>
+        <w:t xml:space="preserve"> podľa vzorca</w:t>
+      </w:r>
+    </w:p>
+    <w:p>
+      <w:pPr>
+        <w:jc w:val="center"/>
       </w:pPr>
       <w:r>
         <w:t>F</w:t>
@@ -4914,44 +4796,112 @@
       <w:r>
         <w:t>))</w:t>
       </w:r>
-      <w:r>
-        <w:br/>
-      </w:r>
-    </w:p>
-    <w:p>
-      <w:pPr>
-        <w:spacing w:after="0"/>
-        <w:ind w:left="283"/>
-      </w:pPr>
     </w:p>
     <w:p>
       <w:pPr>
         <w:pStyle w:val="Odsekzoznamu"/>
         <w:numPr>
           <w:ilvl w:val="0"/>
-          <w:numId w:val="7"/>
+          <w:numId w:val="19"/>
         </w:numPr>
+      </w:pPr>
+      <w:r>
+        <w:t xml:space="preserve">Vstupom funkcie </w:t>
+      </w:r>
+      <w:proofErr w:type="spellStart"/>
+      <w:r>
+        <w:t>doppler</w:t>
+      </w:r>
+      <w:proofErr w:type="spellEnd"/>
+      <w:r>
+        <w:t xml:space="preserve"> je jeden argument: </w:t>
+      </w:r>
+      <w:proofErr w:type="spellStart"/>
+      <w:r>
+        <w:t>double</w:t>
+      </w:r>
+      <w:proofErr w:type="spellEnd"/>
+      <w:r>
+        <w:t xml:space="preserve"> v</w:t>
+      </w:r>
+    </w:p>
+    <w:p>
+      <w:pPr>
+        <w:pStyle w:val="Odsekzoznamu"/>
+        <w:numPr>
+          <w:ilvl w:val="0"/>
+          <w:numId w:val="19"/>
+        </w:numPr>
+      </w:pPr>
+      <w:r>
+        <w:t>Argument môže byť akékoľvek číslo v množine reálnych čísel</w:t>
+      </w:r>
+    </w:p>
+    <w:p>
+      <w:pPr>
+        <w:pStyle w:val="Odsekzoznamu"/>
+        <w:numPr>
+          <w:ilvl w:val="0"/>
+          <w:numId w:val="19"/>
+        </w:numPr>
+      </w:pPr>
+      <w:r>
+        <w:t xml:space="preserve">Výstupom funkcie je </w:t>
+      </w:r>
+      <w:proofErr w:type="spellStart"/>
+      <w:r>
+        <w:t>double</w:t>
+      </w:r>
+      <w:proofErr w:type="spellEnd"/>
+    </w:p>
+    <w:p>
+      <w:pPr>
+        <w:pStyle w:val="Nadpis3"/>
+        <w:ind w:firstLine="708"/>
+      </w:pPr>
+      <w:r>
+        <w:t>3.3.2</w:t>
+      </w:r>
+      <w:r>
+        <w:t xml:space="preserve"> funkcia </w:t>
+      </w:r>
+      <w:proofErr w:type="spellStart"/>
+      <w:r>
+        <w:t>lorentz</w:t>
+      </w:r>
+      <w:proofErr w:type="spellEnd"/>
+      <w:r>
+        <w:t xml:space="preserve"> </w:t>
+      </w:r>
+      <w:r>
+        <w:t xml:space="preserve">počíta </w:t>
+      </w:r>
+      <w:proofErr w:type="spellStart"/>
+      <w:r>
+        <w:t>lorentz</w:t>
+      </w:r>
+      <w:r>
+        <w:t>ov</w:t>
+      </w:r>
+      <w:proofErr w:type="spellEnd"/>
+      <w:r>
+        <w:t xml:space="preserve"> </w:t>
+      </w:r>
+      <w:proofErr w:type="spellStart"/>
+      <w:r>
+        <w:t>algorytmus</w:t>
+      </w:r>
+      <w:proofErr w:type="spellEnd"/>
+      <w:r>
+        <w:t xml:space="preserve"> podľa vzorca</w:t>
+      </w:r>
+    </w:p>
+    <w:p>
+      <w:pPr>
+        <w:pStyle w:val="Odsekzoznamu"/>
         <w:spacing w:after="0"/>
-      </w:pPr>
-      <w:proofErr w:type="spellStart"/>
-      <w:r>
-        <w:t>Lorentz</w:t>
-      </w:r>
-      <w:proofErr w:type="spellEnd"/>
-      <w:r>
-        <w:t>:</w:t>
-      </w:r>
-    </w:p>
-    <w:p>
-      <w:pPr>
-        <w:spacing w:after="0"/>
-        <w:ind w:left="283"/>
-      </w:pPr>
-    </w:p>
-    <w:p>
-      <w:pPr>
-        <w:spacing w:after="0"/>
-        <w:ind w:left="283"/>
+        <w:ind w:left="1770"/>
+        <w:jc w:val="center"/>
       </w:pPr>
       <w:r>
         <w:t>F</w:t>
@@ -5152,96 +5102,1022 @@
     </w:p>
     <w:p>
       <w:pPr>
-        <w:spacing w:after="0"/>
-        <w:ind w:left="283"/>
-      </w:pPr>
-    </w:p>
-    <w:p>
-      <w:pPr>
         <w:pStyle w:val="Odsekzoznamu"/>
         <w:numPr>
           <w:ilvl w:val="0"/>
-          <w:numId w:val="7"/>
+          <w:numId w:val="19"/>
         </w:numPr>
-        <w:spacing w:after="0"/>
-      </w:pPr>
-      <w:proofErr w:type="spellStart"/>
-      <w:r>
-        <w:t>Voigt</w:t>
-      </w:r>
-      <w:proofErr w:type="spellEnd"/>
-      <w:r>
-        <w:t>:</w:t>
-      </w:r>
-    </w:p>
-    <w:p>
-      <w:pPr>
-        <w:spacing w:after="0"/>
-        <w:ind w:left="283"/>
-      </w:pPr>
-    </w:p>
-    <w:p>
-      <w:pPr>
-        <w:spacing w:after="0"/>
-        <w:ind w:left="283"/>
-      </w:pPr>
-      <w:r>
-        <w:t xml:space="preserve">Je </w:t>
-      </w:r>
-      <w:proofErr w:type="spellStart"/>
-      <w:r>
-        <w:t>konvol</w:t>
-      </w:r>
-      <w:r>
-        <w:t>ú</w:t>
-      </w:r>
-      <w:r>
-        <w:t>ciou</w:t>
-      </w:r>
-      <w:proofErr w:type="spellEnd"/>
-      <w:r>
-        <w:t xml:space="preserve"> </w:t>
-      </w:r>
-      <w:proofErr w:type="spellStart"/>
-      <w:r>
-        <w:t>Lorentz</w:t>
-      </w:r>
-      <w:proofErr w:type="spellEnd"/>
-      <w:r>
-        <w:t xml:space="preserve"> a </w:t>
-      </w:r>
-      <w:proofErr w:type="spellStart"/>
-      <w:r>
-        <w:t>Gauss</w:t>
-      </w:r>
-      <w:proofErr w:type="spellEnd"/>
-      <w:r>
-        <w:t xml:space="preserve"> profilu.</w:t>
-      </w:r>
-    </w:p>
-    <w:p>
-      <w:pPr>
-        <w:spacing w:after="0"/>
-        <w:ind w:left="283"/>
-      </w:pPr>
+      </w:pPr>
+      <w:r>
+        <w:t xml:space="preserve">Vstupom funkcie </w:t>
+      </w:r>
+      <w:proofErr w:type="spellStart"/>
+      <w:r>
+        <w:t>lorentz</w:t>
+      </w:r>
+      <w:proofErr w:type="spellEnd"/>
+      <w:r>
+        <w:t xml:space="preserve"> je jeden argument: </w:t>
+      </w:r>
+      <w:proofErr w:type="spellStart"/>
+      <w:r>
+        <w:t>double</w:t>
+      </w:r>
+      <w:proofErr w:type="spellEnd"/>
+      <w:r>
+        <w:t xml:space="preserve"> v</w:t>
+      </w:r>
     </w:p>
     <w:p>
       <w:pPr>
         <w:pStyle w:val="Odsekzoznamu"/>
         <w:numPr>
           <w:ilvl w:val="0"/>
-          <w:numId w:val="7"/>
+          <w:numId w:val="19"/>
         </w:numPr>
-        <w:spacing w:after="0"/>
-      </w:pPr>
-      <w:r>
-        <w:t>HTP:</w:t>
+      </w:pPr>
+      <w:r>
+        <w:t>Argument môže byť akékoľvek číslo v množine reálnych čísel</w:t>
+      </w:r>
+    </w:p>
+    <w:p>
+      <w:pPr>
+        <w:pStyle w:val="Odsekzoznamu"/>
+        <w:numPr>
+          <w:ilvl w:val="0"/>
+          <w:numId w:val="19"/>
+        </w:numPr>
+      </w:pPr>
+      <w:r>
+        <w:t xml:space="preserve">Výstupom funkcie je </w:t>
+      </w:r>
+      <w:proofErr w:type="spellStart"/>
+      <w:r>
+        <w:t>double</w:t>
+      </w:r>
+      <w:proofErr w:type="spellEnd"/>
+    </w:p>
+    <w:p>
+      <w:pPr>
+        <w:pStyle w:val="Nadpis3"/>
+        <w:ind w:firstLine="708"/>
+      </w:pPr>
+      <w:r>
+        <w:t>3.3.</w:t>
+      </w:r>
+      <w:r>
+        <w:t>3</w:t>
+      </w:r>
+      <w:r>
+        <w:t xml:space="preserve"> funkcia </w:t>
+      </w:r>
+      <w:proofErr w:type="spellStart"/>
+      <w:r>
+        <w:t>voigt</w:t>
+      </w:r>
+      <w:proofErr w:type="spellEnd"/>
+      <w:r>
+        <w:t xml:space="preserve"> </w:t>
+      </w:r>
+      <w:r>
+        <w:t xml:space="preserve">je </w:t>
+      </w:r>
+      <w:proofErr w:type="spellStart"/>
+      <w:r>
+        <w:t>konvolúcia</w:t>
+      </w:r>
+      <w:proofErr w:type="spellEnd"/>
+      <w:r>
+        <w:t xml:space="preserve"> </w:t>
+      </w:r>
+      <w:proofErr w:type="spellStart"/>
+      <w:r>
+        <w:t>Lorentz</w:t>
+      </w:r>
+      <w:proofErr w:type="spellEnd"/>
+      <w:r>
+        <w:t xml:space="preserve"> a </w:t>
+      </w:r>
+      <w:proofErr w:type="spellStart"/>
+      <w:r>
+        <w:t>Gauss</w:t>
+      </w:r>
+      <w:proofErr w:type="spellEnd"/>
+      <w:r>
+        <w:t xml:space="preserve"> profilu</w:t>
+      </w:r>
+    </w:p>
+    <w:p>
+      <w:pPr>
+        <w:pStyle w:val="Odsekzoznamu"/>
+        <w:numPr>
+          <w:ilvl w:val="0"/>
+          <w:numId w:val="20"/>
+        </w:numPr>
+      </w:pPr>
+      <w:proofErr w:type="spellStart"/>
+      <w:r>
+        <w:t>Lorentz</w:t>
+      </w:r>
+      <w:proofErr w:type="spellEnd"/>
+      <w:r>
+        <w:t xml:space="preserve"> profil:</w:t>
+      </w:r>
+    </w:p>
+    <w:p>
+      <w:pPr>
+        <w:pStyle w:val="Odsekzoznamu"/>
+        <w:ind w:left="1776"/>
+        <w:rPr>
+          <w:lang w:val="en-US"/>
+        </w:rPr>
+      </w:pPr>
+      <m:oMathPara>
+        <m:oMath>
+          <m:r>
+            <w:rPr>
+              <w:rFonts w:ascii="Cambria Math" w:hAnsi="Cambria Math"/>
+            </w:rPr>
+            <m:t>L</m:t>
+          </m:r>
+          <m:d>
+            <m:dPr>
+              <m:ctrlPr>
+                <w:rPr>
+                  <w:rFonts w:ascii="Cambria Math" w:hAnsi="Cambria Math"/>
+                  <w:i/>
+                  <w:lang w:val="en-US"/>
+                </w:rPr>
+              </m:ctrlPr>
+            </m:dPr>
+            <m:e>
+              <m:r>
+                <w:rPr>
+                  <w:rFonts w:ascii="Cambria Math" w:hAnsi="Cambria Math"/>
+                  <w:lang w:val="en-US"/>
+                </w:rPr>
+                <m:t>x;  γ</m:t>
+              </m:r>
+            </m:e>
+          </m:d>
+          <m:r>
+            <w:rPr>
+              <w:rFonts w:ascii="Cambria Math" w:hAnsi="Cambria Math"/>
+              <w:lang w:val="en-US"/>
+            </w:rPr>
+            <m:t>≡</m:t>
+          </m:r>
+          <m:f>
+            <m:fPr>
+              <m:ctrlPr>
+                <w:rPr>
+                  <w:rFonts w:ascii="Cambria Math" w:hAnsi="Cambria Math"/>
+                  <w:i/>
+                  <w:lang w:val="en-US"/>
+                </w:rPr>
+              </m:ctrlPr>
+            </m:fPr>
+            <m:num>
+              <m:r>
+                <w:rPr>
+                  <w:rFonts w:ascii="Cambria Math" w:hAnsi="Cambria Math"/>
+                  <w:lang w:val="en-US"/>
+                </w:rPr>
+                <m:t>γ</m:t>
+              </m:r>
+            </m:num>
+            <m:den>
+              <m:r>
+                <w:rPr>
+                  <w:rFonts w:ascii="Cambria Math" w:hAnsi="Cambria Math"/>
+                  <w:lang w:val="en-US"/>
+                </w:rPr>
+                <m:t>π(</m:t>
+              </m:r>
+              <m:sSup>
+                <m:sSupPr>
+                  <m:ctrlPr>
+                    <w:rPr>
+                      <w:rFonts w:ascii="Cambria Math" w:hAnsi="Cambria Math"/>
+                      <w:i/>
+                      <w:lang w:val="en-US"/>
+                    </w:rPr>
+                  </m:ctrlPr>
+                </m:sSupPr>
+                <m:e>
+                  <m:r>
+                    <w:rPr>
+                      <w:rFonts w:ascii="Cambria Math" w:hAnsi="Cambria Math"/>
+                      <w:lang w:val="en-US"/>
+                    </w:rPr>
+                    <m:t>x</m:t>
+                  </m:r>
+                </m:e>
+                <m:sup>
+                  <m:r>
+                    <w:rPr>
+                      <w:rFonts w:ascii="Cambria Math" w:hAnsi="Cambria Math"/>
+                      <w:lang w:val="en-US"/>
+                    </w:rPr>
+                    <m:t>2</m:t>
+                  </m:r>
+                </m:sup>
+              </m:sSup>
+              <m:r>
+                <w:rPr>
+                  <w:rFonts w:ascii="Cambria Math" w:hAnsi="Cambria Math"/>
+                  <w:lang w:val="en-US"/>
+                </w:rPr>
+                <m:t>+</m:t>
+              </m:r>
+              <m:sSup>
+                <m:sSupPr>
+                  <m:ctrlPr>
+                    <w:rPr>
+                      <w:rFonts w:ascii="Cambria Math" w:hAnsi="Cambria Math"/>
+                      <w:i/>
+                      <w:lang w:val="en-US"/>
+                    </w:rPr>
+                  </m:ctrlPr>
+                </m:sSupPr>
+                <m:e>
+                  <m:r>
+                    <w:rPr>
+                      <w:rFonts w:ascii="Cambria Math" w:hAnsi="Cambria Math"/>
+                      <w:lang w:val="en-US"/>
+                    </w:rPr>
+                    <m:t>γ</m:t>
+                  </m:r>
+                </m:e>
+                <m:sup>
+                  <m:r>
+                    <w:rPr>
+                      <w:rFonts w:ascii="Cambria Math" w:hAnsi="Cambria Math"/>
+                      <w:lang w:val="en-US"/>
+                    </w:rPr>
+                    <m:t>2</m:t>
+                  </m:r>
+                </m:sup>
+              </m:sSup>
+              <m:r>
+                <w:rPr>
+                  <w:rFonts w:ascii="Cambria Math" w:hAnsi="Cambria Math"/>
+                  <w:lang w:val="en-US"/>
+                </w:rPr>
+                <m:t>)</m:t>
+              </m:r>
+            </m:den>
+          </m:f>
+        </m:oMath>
+      </m:oMathPara>
+    </w:p>
+    <w:p>
+      <w:pPr>
+        <w:pStyle w:val="Odsekzoznamu"/>
+        <w:numPr>
+          <w:ilvl w:val="0"/>
+          <w:numId w:val="19"/>
+        </w:numPr>
+      </w:pPr>
+      <w:r>
+        <w:t xml:space="preserve">Vstupom funkcie </w:t>
+      </w:r>
+      <w:proofErr w:type="spellStart"/>
+      <w:r>
+        <w:t>voigt</w:t>
+      </w:r>
+      <w:proofErr w:type="spellEnd"/>
+      <w:r>
+        <w:t xml:space="preserve"> sú </w:t>
+      </w:r>
+      <w:r>
+        <w:t>2</w:t>
+      </w:r>
+      <w:r>
+        <w:t xml:space="preserve"> argumenty</w:t>
+      </w:r>
+      <w:r>
+        <w:t xml:space="preserve">: </w:t>
+      </w:r>
+      <w:proofErr w:type="spellStart"/>
+      <w:r>
+        <w:t>double</w:t>
+      </w:r>
+      <w:proofErr w:type="spellEnd"/>
+      <w:r>
+        <w:t xml:space="preserve"> x</w:t>
+      </w:r>
+      <w:r>
+        <w:t xml:space="preserve">, </w:t>
+      </w:r>
+      <w:proofErr w:type="spellStart"/>
+      <w:r>
+        <w:t>double</w:t>
+      </w:r>
+      <w:proofErr w:type="spellEnd"/>
+      <w:r>
+        <w:t xml:space="preserve"> gama</w:t>
+      </w:r>
+    </w:p>
+    <w:p>
+      <w:pPr>
+        <w:pStyle w:val="Odsekzoznamu"/>
+        <w:numPr>
+          <w:ilvl w:val="0"/>
+          <w:numId w:val="19"/>
+        </w:numPr>
+      </w:pPr>
+      <w:r>
+        <w:t>Argumenty môžu byť akékoľvek čísla v množine reálnych čísel</w:t>
+      </w:r>
+    </w:p>
+    <w:p>
+      <w:pPr>
+        <w:pStyle w:val="Odsekzoznamu"/>
+        <w:numPr>
+          <w:ilvl w:val="0"/>
+          <w:numId w:val="19"/>
+        </w:numPr>
+      </w:pPr>
+      <w:r>
+        <w:t xml:space="preserve">Výstupom funkcie je </w:t>
+      </w:r>
+      <w:proofErr w:type="spellStart"/>
+      <w:r>
+        <w:t>double</w:t>
+      </w:r>
+      <w:proofErr w:type="spellEnd"/>
+    </w:p>
+    <w:p>
+      <w:pPr>
+        <w:pStyle w:val="Odsekzoznamu"/>
+        <w:ind w:left="1776"/>
+      </w:pPr>
+    </w:p>
+    <w:p>
+      <w:pPr>
+        <w:pStyle w:val="Odsekzoznamu"/>
+        <w:numPr>
+          <w:ilvl w:val="0"/>
+          <w:numId w:val="20"/>
+        </w:numPr>
+      </w:pPr>
+      <w:proofErr w:type="spellStart"/>
+      <w:r>
+        <w:t>Gauss</w:t>
+      </w:r>
+      <w:proofErr w:type="spellEnd"/>
+      <w:r>
+        <w:t xml:space="preserve"> profil:</w:t>
+      </w:r>
+    </w:p>
+    <w:p>
+      <w:pPr>
+        <w:pStyle w:val="Odsekzoznamu"/>
+        <w:ind w:left="1776"/>
+        <w:rPr>
+          <w:lang w:val="en-US"/>
+        </w:rPr>
+      </w:pPr>
+      <m:oMathPara>
+        <m:oMath>
+          <m:r>
+            <w:rPr>
+              <w:rFonts w:ascii="Cambria Math" w:hAnsi="Cambria Math"/>
+            </w:rPr>
+            <m:t>G</m:t>
+          </m:r>
+          <m:d>
+            <m:dPr>
+              <m:ctrlPr>
+                <w:rPr>
+                  <w:rFonts w:ascii="Cambria Math" w:hAnsi="Cambria Math"/>
+                  <w:i/>
+                  <w:lang w:val="en-US"/>
+                </w:rPr>
+              </m:ctrlPr>
+            </m:dPr>
+            <m:e>
+              <m:r>
+                <w:rPr>
+                  <w:rFonts w:ascii="Cambria Math" w:hAnsi="Cambria Math"/>
+                  <w:lang w:val="en-US"/>
+                </w:rPr>
+                <m:t xml:space="preserve">x;  </m:t>
+              </m:r>
+              <m:r>
+                <w:rPr>
+                  <w:rFonts w:ascii="Cambria Math" w:hAnsi="Cambria Math"/>
+                  <w:lang w:val="en-US"/>
+                </w:rPr>
+                <m:t>σ</m:t>
+              </m:r>
+            </m:e>
+          </m:d>
+          <m:r>
+            <w:rPr>
+              <w:rFonts w:ascii="Cambria Math" w:hAnsi="Cambria Math"/>
+              <w:lang w:val="en-US"/>
+            </w:rPr>
+            <m:t>≡</m:t>
+          </m:r>
+          <m:f>
+            <m:fPr>
+              <m:ctrlPr>
+                <w:rPr>
+                  <w:rFonts w:ascii="Cambria Math" w:hAnsi="Cambria Math"/>
+                  <w:i/>
+                  <w:lang w:val="en-US"/>
+                </w:rPr>
+              </m:ctrlPr>
+            </m:fPr>
+            <m:num>
+              <m:sSup>
+                <m:sSupPr>
+                  <m:ctrlPr>
+                    <w:rPr>
+                      <w:rFonts w:ascii="Cambria Math" w:hAnsi="Cambria Math"/>
+                      <w:i/>
+                      <w:lang w:val="en-US"/>
+                    </w:rPr>
+                  </m:ctrlPr>
+                </m:sSupPr>
+                <m:e>
+                  <m:r>
+                    <w:rPr>
+                      <w:rFonts w:ascii="Cambria Math" w:hAnsi="Cambria Math"/>
+                      <w:lang w:val="en-US"/>
+                    </w:rPr>
+                    <m:t>e</m:t>
+                  </m:r>
+                </m:e>
+                <m:sup>
+                  <m:f>
+                    <m:fPr>
+                      <m:ctrlPr>
+                        <w:rPr>
+                          <w:rFonts w:ascii="Cambria Math" w:hAnsi="Cambria Math"/>
+                          <w:i/>
+                          <w:lang w:val="en-US"/>
+                        </w:rPr>
+                      </m:ctrlPr>
+                    </m:fPr>
+                    <m:num>
+                      <m:r>
+                        <w:rPr>
+                          <w:rFonts w:ascii="Cambria Math" w:hAnsi="Cambria Math"/>
+                          <w:lang w:val="en-US"/>
+                        </w:rPr>
+                        <m:t>-</m:t>
+                      </m:r>
+                      <m:sSup>
+                        <m:sSupPr>
+                          <m:ctrlPr>
+                            <w:rPr>
+                              <w:rFonts w:ascii="Cambria Math" w:hAnsi="Cambria Math"/>
+                              <w:i/>
+                              <w:lang w:val="en-US"/>
+                            </w:rPr>
+                          </m:ctrlPr>
+                        </m:sSupPr>
+                        <m:e>
+                          <m:r>
+                            <w:rPr>
+                              <w:rFonts w:ascii="Cambria Math" w:hAnsi="Cambria Math"/>
+                              <w:lang w:val="en-US"/>
+                            </w:rPr>
+                            <m:t>x</m:t>
+                          </m:r>
+                        </m:e>
+                        <m:sup>
+                          <m:r>
+                            <w:rPr>
+                              <w:rFonts w:ascii="Cambria Math" w:hAnsi="Cambria Math"/>
+                              <w:lang w:val="en-US"/>
+                            </w:rPr>
+                            <m:t>2</m:t>
+                          </m:r>
+                        </m:sup>
+                      </m:sSup>
+                    </m:num>
+                    <m:den>
+                      <m:r>
+                        <w:rPr>
+                          <w:rFonts w:ascii="Cambria Math" w:hAnsi="Cambria Math"/>
+                          <w:lang w:val="en-US"/>
+                        </w:rPr>
+                        <m:t>(2</m:t>
+                      </m:r>
+                      <m:sSup>
+                        <m:sSupPr>
+                          <m:ctrlPr>
+                            <w:rPr>
+                              <w:rFonts w:ascii="Cambria Math" w:hAnsi="Cambria Math"/>
+                              <w:i/>
+                              <w:lang w:val="en-US"/>
+                            </w:rPr>
+                          </m:ctrlPr>
+                        </m:sSupPr>
+                        <m:e>
+                          <m:r>
+                            <w:rPr>
+                              <w:rFonts w:ascii="Cambria Math" w:hAnsi="Cambria Math"/>
+                              <w:lang w:val="en-US"/>
+                            </w:rPr>
+                            <m:t>σ</m:t>
+                          </m:r>
+                        </m:e>
+                        <m:sup>
+                          <m:r>
+                            <w:rPr>
+                              <w:rFonts w:ascii="Cambria Math" w:hAnsi="Cambria Math"/>
+                              <w:lang w:val="en-US"/>
+                            </w:rPr>
+                            <m:t>2</m:t>
+                          </m:r>
+                        </m:sup>
+                      </m:sSup>
+                      <m:r>
+                        <w:rPr>
+                          <w:rFonts w:ascii="Cambria Math" w:hAnsi="Cambria Math"/>
+                          <w:lang w:val="en-US"/>
+                        </w:rPr>
+                        <m:t>)</m:t>
+                      </m:r>
+                    </m:den>
+                  </m:f>
+                </m:sup>
+              </m:sSup>
+            </m:num>
+            <m:den>
+              <m:r>
+                <w:rPr>
+                  <w:rFonts w:ascii="Cambria Math" w:hAnsi="Cambria Math"/>
+                  <w:lang w:val="en-US"/>
+                </w:rPr>
+                <m:t>σ</m:t>
+              </m:r>
+              <m:rad>
+                <m:radPr>
+                  <m:degHide m:val="1"/>
+                  <m:ctrlPr>
+                    <w:rPr>
+                      <w:rFonts w:ascii="Cambria Math" w:hAnsi="Cambria Math"/>
+                      <w:i/>
+                      <w:lang w:val="en-US"/>
+                    </w:rPr>
+                  </m:ctrlPr>
+                </m:radPr>
+                <m:deg/>
+                <m:e>
+                  <m:r>
+                    <w:rPr>
+                      <w:rFonts w:ascii="Cambria Math" w:hAnsi="Cambria Math"/>
+                      <w:lang w:val="en-US"/>
+                    </w:rPr>
+                    <m:t>2π</m:t>
+                  </m:r>
+                </m:e>
+              </m:rad>
+            </m:den>
+          </m:f>
+        </m:oMath>
+      </m:oMathPara>
+    </w:p>
+    <w:p>
+      <w:pPr>
+        <w:pStyle w:val="Odsekzoznamu"/>
+        <w:numPr>
+          <w:ilvl w:val="0"/>
+          <w:numId w:val="19"/>
+        </w:numPr>
+      </w:pPr>
+      <w:r>
+        <w:t xml:space="preserve">Vstupom funkcie </w:t>
+      </w:r>
+      <w:proofErr w:type="spellStart"/>
+      <w:r>
+        <w:t>voigt</w:t>
+      </w:r>
+      <w:proofErr w:type="spellEnd"/>
+      <w:r>
+        <w:t xml:space="preserve"> sú </w:t>
+      </w:r>
+      <w:r>
+        <w:t>2</w:t>
+      </w:r>
+      <w:r>
+        <w:t xml:space="preserve"> argumenty: </w:t>
+      </w:r>
+      <w:proofErr w:type="spellStart"/>
+      <w:r>
+        <w:t>double</w:t>
+      </w:r>
+      <w:proofErr w:type="spellEnd"/>
+      <w:r>
+        <w:t xml:space="preserve"> v, </w:t>
+      </w:r>
+      <w:proofErr w:type="spellStart"/>
+      <w:r>
+        <w:t>double</w:t>
+      </w:r>
+      <w:proofErr w:type="spellEnd"/>
+      <w:r>
+        <w:t xml:space="preserve"> sigma</w:t>
+      </w:r>
+    </w:p>
+    <w:p>
+      <w:pPr>
+        <w:pStyle w:val="Odsekzoznamu"/>
+        <w:numPr>
+          <w:ilvl w:val="0"/>
+          <w:numId w:val="19"/>
+        </w:numPr>
+      </w:pPr>
+      <w:r>
+        <w:t>Argumenty môžu byť akékoľvek čísla v množine reálnych čísel</w:t>
+      </w:r>
+    </w:p>
+    <w:p>
+      <w:pPr>
+        <w:pStyle w:val="Odsekzoznamu"/>
+        <w:numPr>
+          <w:ilvl w:val="0"/>
+          <w:numId w:val="19"/>
+        </w:numPr>
+      </w:pPr>
+      <w:r>
+        <w:t xml:space="preserve">Výstupom funkcie je </w:t>
+      </w:r>
+      <w:proofErr w:type="spellStart"/>
+      <w:r>
+        <w:t>double</w:t>
+      </w:r>
+      <w:proofErr w:type="spellEnd"/>
+    </w:p>
+    <w:p>
+      <w:pPr>
+        <w:pStyle w:val="Odsekzoznamu"/>
+        <w:ind w:left="1776"/>
+      </w:pPr>
+    </w:p>
+    <w:p>
+      <w:pPr>
+        <w:pStyle w:val="Odsekzoznamu"/>
+        <w:numPr>
+          <w:ilvl w:val="0"/>
+          <w:numId w:val="20"/>
+        </w:numPr>
+      </w:pPr>
+      <w:r>
+        <w:t xml:space="preserve">Ich </w:t>
+      </w:r>
+      <w:proofErr w:type="spellStart"/>
+      <w:r>
+        <w:t>konvolúcia</w:t>
+      </w:r>
+      <w:proofErr w:type="spellEnd"/>
+      <w:r>
+        <w:t xml:space="preserve"> sa vypočíta podľa vzorca:</w:t>
+      </w:r>
+    </w:p>
+    <w:p>
+      <w:pPr>
+        <w:pStyle w:val="Odsekzoznamu"/>
+        <w:ind w:left="1776"/>
+      </w:pPr>
+      <m:oMathPara>
+        <m:oMath>
+          <m:r>
+            <w:rPr>
+              <w:rFonts w:ascii="Cambria Math" w:hAnsi="Cambria Math"/>
+            </w:rPr>
+            <m:t>V</m:t>
+          </m:r>
+          <m:d>
+            <m:dPr>
+              <m:ctrlPr>
+                <w:rPr>
+                  <w:rFonts w:ascii="Cambria Math" w:hAnsi="Cambria Math"/>
+                  <w:i/>
+                  <w:lang w:val="en-US"/>
+                </w:rPr>
+              </m:ctrlPr>
+            </m:dPr>
+            <m:e>
+              <m:r>
+                <w:rPr>
+                  <w:rFonts w:ascii="Cambria Math" w:hAnsi="Cambria Math"/>
+                  <w:lang w:val="en-US"/>
+                </w:rPr>
+                <m:t>x; σ; γ</m:t>
+              </m:r>
+            </m:e>
+          </m:d>
+          <m:r>
+            <w:rPr>
+              <w:rFonts w:ascii="Cambria Math" w:hAnsi="Cambria Math"/>
+              <w:lang w:val="en-US"/>
+            </w:rPr>
+            <m:t xml:space="preserve">= </m:t>
+          </m:r>
+          <m:nary>
+            <m:naryPr>
+              <m:limLoc m:val="subSup"/>
+              <m:ctrlPr>
+                <w:rPr>
+                  <w:rFonts w:ascii="Cambria Math" w:hAnsi="Cambria Math"/>
+                  <w:i/>
+                  <w:lang w:val="en-US"/>
+                </w:rPr>
+              </m:ctrlPr>
+            </m:naryPr>
+            <m:sub>
+              <m:r>
+                <w:rPr>
+                  <w:rFonts w:ascii="Cambria Math" w:hAnsi="Cambria Math"/>
+                  <w:lang w:val="en-US"/>
+                </w:rPr>
+                <m:t>-∞</m:t>
+              </m:r>
+            </m:sub>
+            <m:sup>
+              <m:r>
+                <w:rPr>
+                  <w:rFonts w:ascii="Cambria Math" w:hAnsi="Cambria Math"/>
+                  <w:lang w:val="en-US"/>
+                </w:rPr>
+                <m:t>∞</m:t>
+              </m:r>
+            </m:sup>
+            <m:e>
+              <m:r>
+                <w:rPr>
+                  <w:rFonts w:ascii="Cambria Math" w:hAnsi="Cambria Math"/>
+                  <w:lang w:val="en-US"/>
+                </w:rPr>
+                <m:t>G</m:t>
+              </m:r>
+              <m:d>
+                <m:dPr>
+                  <m:ctrlPr>
+                    <w:rPr>
+                      <w:rFonts w:ascii="Cambria Math" w:hAnsi="Cambria Math"/>
+                      <w:i/>
+                      <w:lang w:val="en-US"/>
+                    </w:rPr>
+                  </m:ctrlPr>
+                </m:dPr>
+                <m:e>
+                  <m:sSup>
+                    <m:sSupPr>
+                      <m:ctrlPr>
+                        <w:rPr>
+                          <w:rFonts w:ascii="Cambria Math" w:hAnsi="Cambria Math"/>
+                          <w:i/>
+                          <w:lang w:val="en-US"/>
+                        </w:rPr>
+                      </m:ctrlPr>
+                    </m:sSupPr>
+                    <m:e>
+                      <m:r>
+                        <w:rPr>
+                          <w:rFonts w:ascii="Cambria Math" w:hAnsi="Cambria Math"/>
+                          <w:lang w:val="en-US"/>
+                        </w:rPr>
+                        <m:t>x</m:t>
+                      </m:r>
+                    </m:e>
+                    <m:sup>
+                      <m:r>
+                        <w:rPr>
+                          <w:rFonts w:ascii="Cambria Math" w:hAnsi="Cambria Math"/>
+                          <w:lang w:val="en-US"/>
+                        </w:rPr>
+                        <m:t>'</m:t>
+                      </m:r>
+                    </m:sup>
+                  </m:sSup>
+                  <m:r>
+                    <w:rPr>
+                      <w:rFonts w:ascii="Cambria Math" w:hAnsi="Cambria Math"/>
+                      <w:lang w:val="en-US"/>
+                    </w:rPr>
+                    <m:t>; σ</m:t>
+                  </m:r>
+                </m:e>
+              </m:d>
+              <m:r>
+                <w:rPr>
+                  <w:rFonts w:ascii="Cambria Math" w:hAnsi="Cambria Math"/>
+                  <w:lang w:val="en-US"/>
+                </w:rPr>
+                <m:t>L</m:t>
+              </m:r>
+              <m:d>
+                <m:dPr>
+                  <m:ctrlPr>
+                    <w:rPr>
+                      <w:rFonts w:ascii="Cambria Math" w:hAnsi="Cambria Math"/>
+                      <w:i/>
+                      <w:lang w:val="en-US"/>
+                    </w:rPr>
+                  </m:ctrlPr>
+                </m:dPr>
+                <m:e>
+                  <m:r>
+                    <w:rPr>
+                      <w:rFonts w:ascii="Cambria Math" w:hAnsi="Cambria Math"/>
+                      <w:lang w:val="en-US"/>
+                    </w:rPr>
+                    <m:t>x-</m:t>
+                  </m:r>
+                  <m:sSup>
+                    <m:sSupPr>
+                      <m:ctrlPr>
+                        <w:rPr>
+                          <w:rFonts w:ascii="Cambria Math" w:hAnsi="Cambria Math"/>
+                          <w:i/>
+                          <w:lang w:val="en-US"/>
+                        </w:rPr>
+                      </m:ctrlPr>
+                    </m:sSupPr>
+                    <m:e>
+                      <m:r>
+                        <w:rPr>
+                          <w:rFonts w:ascii="Cambria Math" w:hAnsi="Cambria Math"/>
+                          <w:lang w:val="en-US"/>
+                        </w:rPr>
+                        <m:t>x</m:t>
+                      </m:r>
+                    </m:e>
+                    <m:sup>
+                      <m:r>
+                        <w:rPr>
+                          <w:rFonts w:ascii="Cambria Math" w:hAnsi="Cambria Math"/>
+                          <w:lang w:val="en-US"/>
+                        </w:rPr>
+                        <m:t>'</m:t>
+                      </m:r>
+                    </m:sup>
+                  </m:sSup>
+                  <m:r>
+                    <w:rPr>
+                      <w:rFonts w:ascii="Cambria Math" w:hAnsi="Cambria Math"/>
+                      <w:lang w:val="en-US"/>
+                    </w:rPr>
+                    <m:t>; γ</m:t>
+                  </m:r>
+                </m:e>
+              </m:d>
+              <m:r>
+                <w:rPr>
+                  <w:rFonts w:ascii="Cambria Math" w:hAnsi="Cambria Math"/>
+                  <w:lang w:val="en-US"/>
+                </w:rPr>
+                <m:t>dx'</m:t>
+              </m:r>
+            </m:e>
+          </m:nary>
+        </m:oMath>
+      </m:oMathPara>
+    </w:p>
+    <w:p>
+      <w:pPr>
+        <w:pStyle w:val="Odsekzoznamu"/>
+        <w:numPr>
+          <w:ilvl w:val="0"/>
+          <w:numId w:val="19"/>
+        </w:numPr>
+      </w:pPr>
+      <w:r>
+        <w:t xml:space="preserve">Vstupom funkcie </w:t>
+      </w:r>
+      <w:proofErr w:type="spellStart"/>
+      <w:r>
+        <w:t>voigt</w:t>
+      </w:r>
+      <w:proofErr w:type="spellEnd"/>
+      <w:r>
+        <w:t xml:space="preserve"> </w:t>
+      </w:r>
+      <w:r>
+        <w:t>sú 3 argumenty</w:t>
+      </w:r>
+      <w:r>
+        <w:t xml:space="preserve">: </w:t>
+      </w:r>
+      <w:proofErr w:type="spellStart"/>
+      <w:r>
+        <w:t>double</w:t>
+      </w:r>
+      <w:proofErr w:type="spellEnd"/>
+      <w:r>
+        <w:t xml:space="preserve"> v</w:t>
+      </w:r>
+      <w:r>
+        <w:t xml:space="preserve">, </w:t>
+      </w:r>
+      <w:proofErr w:type="spellStart"/>
+      <w:r>
+        <w:t>double</w:t>
+      </w:r>
+      <w:proofErr w:type="spellEnd"/>
+      <w:r>
+        <w:t xml:space="preserve"> sigma, </w:t>
+      </w:r>
+      <w:proofErr w:type="spellStart"/>
+      <w:r>
+        <w:t>double</w:t>
+      </w:r>
+      <w:proofErr w:type="spellEnd"/>
+      <w:r>
+        <w:t xml:space="preserve"> gama</w:t>
+      </w:r>
+    </w:p>
+    <w:p>
+      <w:pPr>
+        <w:pStyle w:val="Odsekzoznamu"/>
+        <w:numPr>
+          <w:ilvl w:val="0"/>
+          <w:numId w:val="19"/>
+        </w:numPr>
+      </w:pPr>
+      <w:r>
+        <w:t>Argument</w:t>
+      </w:r>
+      <w:r>
+        <w:t>y</w:t>
+      </w:r>
+      <w:r>
+        <w:t xml:space="preserve"> môž</w:t>
+      </w:r>
+      <w:r>
+        <w:t>u</w:t>
+      </w:r>
+      <w:r>
+        <w:t xml:space="preserve"> byť akékoľvek čísl</w:t>
+      </w:r>
+      <w:r>
+        <w:t>a</w:t>
+      </w:r>
+      <w:r>
+        <w:t xml:space="preserve"> v množine reálnych čísel</w:t>
+      </w:r>
+    </w:p>
+    <w:p>
+      <w:pPr>
+        <w:pStyle w:val="Odsekzoznamu"/>
+        <w:numPr>
+          <w:ilvl w:val="0"/>
+          <w:numId w:val="19"/>
+        </w:numPr>
+      </w:pPr>
+      <w:r>
+        <w:t xml:space="preserve">Výstupom funkcie je </w:t>
+      </w:r>
+      <w:proofErr w:type="spellStart"/>
+      <w:r>
+        <w:t>double</w:t>
+      </w:r>
+      <w:proofErr w:type="spellEnd"/>
+    </w:p>
+    <w:p>
+      <w:pPr>
+        <w:pStyle w:val="Nadpis3"/>
+        <w:ind w:firstLine="708"/>
+      </w:pPr>
+      <w:r>
+        <w:t>3.3.</w:t>
+      </w:r>
+      <w:r>
+        <w:t>4</w:t>
+      </w:r>
+      <w:r>
+        <w:t xml:space="preserve"> funkcia </w:t>
+      </w:r>
+      <w:proofErr w:type="spellStart"/>
+      <w:r>
+        <w:t>htp</w:t>
+      </w:r>
+      <w:proofErr w:type="spellEnd"/>
+      <w:r>
+        <w:t xml:space="preserve"> počíta </w:t>
+      </w:r>
+      <w:proofErr w:type="spellStart"/>
+      <w:r>
+        <w:t>Hartmann-tran</w:t>
+      </w:r>
+      <w:proofErr w:type="spellEnd"/>
+      <w:r>
+        <w:t xml:space="preserve"> algoritmus podľa vzorca:</w:t>
       </w:r>
     </w:p>
     <w:p>
       <w:pPr>
         <w:spacing w:before="240" w:after="0"/>
         <w:ind w:left="283"/>
+        <w:jc w:val="center"/>
       </w:pPr>
       <w:r>
         <w:t>F</w:t>
@@ -5650,38 +6526,479 @@
     </w:p>
     <w:p>
       <w:pPr>
+        <w:pStyle w:val="Odsekzoznamu"/>
+        <w:numPr>
+          <w:ilvl w:val="0"/>
+          <w:numId w:val="19"/>
+        </w:numPr>
         <w:spacing w:before="240" w:after="0"/>
+      </w:pPr>
+      <w:r>
+        <w:t>Kde</w:t>
+      </w:r>
+      <w:r>
+        <w:t xml:space="preserve"> A(ν) </w:t>
+      </w:r>
+      <w:r>
+        <w:t>a</w:t>
+      </w:r>
+      <w:r>
+        <w:t xml:space="preserve"> B(ν) </w:t>
+      </w:r>
+      <w:r>
+        <w:t>vieme určiť ako kombinácie funkcie pravdepodobnosti.</w:t>
+      </w:r>
+    </w:p>
+    <w:p>
+      <w:pPr>
+        <w:pStyle w:val="Odsekzoznamu"/>
+        <w:numPr>
+          <w:ilvl w:val="0"/>
+          <w:numId w:val="19"/>
+        </w:numPr>
+      </w:pPr>
+      <w:r>
+        <w:t xml:space="preserve">Vstupom funkcie </w:t>
+      </w:r>
+      <w:proofErr w:type="spellStart"/>
+      <w:r>
+        <w:t>voigt</w:t>
+      </w:r>
+      <w:proofErr w:type="spellEnd"/>
+      <w:r>
+        <w:t xml:space="preserve"> sú 3 argumenty: </w:t>
+      </w:r>
+      <w:proofErr w:type="spellStart"/>
+      <w:r>
+        <w:t>double</w:t>
+      </w:r>
+      <w:proofErr w:type="spellEnd"/>
+      <w:r>
+        <w:t xml:space="preserve"> v, </w:t>
+      </w:r>
+      <w:proofErr w:type="spellStart"/>
+      <w:r>
+        <w:t>double</w:t>
+      </w:r>
+      <w:proofErr w:type="spellEnd"/>
+      <w:r>
+        <w:t xml:space="preserve"> sigma, </w:t>
+      </w:r>
+      <w:proofErr w:type="spellStart"/>
+      <w:r>
+        <w:t>double</w:t>
+      </w:r>
+      <w:proofErr w:type="spellEnd"/>
+      <w:r>
+        <w:t xml:space="preserve"> gama</w:t>
+      </w:r>
+    </w:p>
+    <w:p>
+      <w:pPr>
+        <w:pStyle w:val="Odsekzoznamu"/>
+        <w:numPr>
+          <w:ilvl w:val="0"/>
+          <w:numId w:val="19"/>
+        </w:numPr>
+      </w:pPr>
+      <w:r>
+        <w:t>Argumenty môžu byť akékoľvek čísla v množine reálnych čísel</w:t>
+      </w:r>
+    </w:p>
+    <w:p>
+      <w:pPr>
+        <w:pStyle w:val="Odsekzoznamu"/>
+        <w:numPr>
+          <w:ilvl w:val="0"/>
+          <w:numId w:val="19"/>
+        </w:numPr>
+        <w:spacing w:before="240" w:after="0"/>
+      </w:pPr>
+      <w:r>
+        <w:t xml:space="preserve">Výstupom funkcie je </w:t>
+      </w:r>
+      <w:proofErr w:type="spellStart"/>
+      <w:r>
+        <w:t>double</w:t>
+      </w:r>
+      <w:bookmarkStart w:id="0" w:name="_GoBack"/>
+      <w:bookmarkEnd w:id="0"/>
+      <w:proofErr w:type="spellEnd"/>
+      <w:r>
+        <w:br w:type="page"/>
+      </w:r>
+    </w:p>
+    <w:p>
+      <w:pPr>
+        <w:pStyle w:val="Nadpis2"/>
+        <w:ind w:left="718"/>
+      </w:pPr>
+      <w:r>
+        <w:lastRenderedPageBreak/>
+        <w:t>3.</w:t>
+      </w:r>
+      <w:r>
+        <w:t>4</w:t>
+      </w:r>
+      <w:r>
+        <w:t xml:space="preserve"> </w:t>
+      </w:r>
+      <w:r>
+        <w:t>Popis modelu</w:t>
+      </w:r>
+    </w:p>
+    <w:p>
+      <w:pPr>
+        <w:pStyle w:val="Zkladntext"/>
+      </w:pPr>
+      <w:r>
+        <w:t xml:space="preserve">Model je </w:t>
+      </w:r>
+      <w:proofErr w:type="spellStart"/>
+      <w:r>
+        <w:t>konvolucia</w:t>
+      </w:r>
+      <w:proofErr w:type="spellEnd"/>
+      <w:r>
+        <w:t xml:space="preserve"> sumy</w:t>
+      </w:r>
+      <w:r>
+        <w:t xml:space="preserve"> troch </w:t>
+      </w:r>
+      <w:r>
+        <w:t>„</w:t>
+      </w:r>
+      <w:r>
+        <w:t>Funkcií</w:t>
+      </w:r>
+      <w:r>
+        <w:t xml:space="preserve">“ (BL, PK a RF) a definovanej „Funkcie“ MC </w:t>
+      </w:r>
+      <w:r>
+        <w:t>: M</w:t>
+      </w:r>
+      <w:r>
+        <w:t xml:space="preserve"> </w:t>
+      </w:r>
+      <w:r>
+        <w:t>=</w:t>
+      </w:r>
+      <w:r>
+        <w:t xml:space="preserve"> MC ○ (</w:t>
+      </w:r>
+      <w:r>
+        <w:t>BL+PK+RF</w:t>
+      </w:r>
+      <w:r>
+        <w:t>)</w:t>
+      </w:r>
+    </w:p>
+    <w:p>
+      <w:pPr>
+        <w:pStyle w:val="Nadpis3"/>
         <w:ind w:left="283"/>
       </w:pPr>
       <w:r>
-        <w:t>Kde</w:t>
-      </w:r>
-      <w:r>
-        <w:t xml:space="preserve"> A(ν) </w:t>
-      </w:r>
-      <w:r>
-        <w:t>a</w:t>
-      </w:r>
-      <w:r>
-        <w:t xml:space="preserve"> B(ν) </w:t>
-      </w:r>
-      <w:r>
-        <w:t>vieme určiť ako</w:t>
+        <w:t>3.</w:t>
+      </w:r>
+      <w:r>
+        <w:t>4</w:t>
+      </w:r>
+      <w:r>
+        <w:t xml:space="preserve">.1 </w:t>
+      </w:r>
+      <w:proofErr w:type="spellStart"/>
+      <w:r>
+        <w:t>Baseline</w:t>
+      </w:r>
+      <w:proofErr w:type="spellEnd"/>
+      <w:r>
+        <w:t xml:space="preserve"> (BL)</w:t>
+      </w:r>
+    </w:p>
+    <w:p/>
+    <w:p>
+      <w:r>
+        <w:t>BL =</w:t>
+      </w:r>
+      <w:proofErr w:type="spellStart"/>
+      <w:r>
+        <w:t>BL</w:t>
+      </w:r>
+      <w:r>
+        <w:rPr>
+          <w:vertAlign w:val="subscript"/>
+        </w:rPr>
+        <w:t>Pol</w:t>
+      </w:r>
+      <w:proofErr w:type="spellEnd"/>
+      <w:r>
+        <w:t>(</w:t>
+      </w:r>
+      <w:proofErr w:type="spellStart"/>
+      <w:r>
+        <w:t>X</w:t>
+      </w:r>
+      <w:r>
+        <w:rPr>
+          <w:vertAlign w:val="subscript"/>
+        </w:rPr>
+        <w:t>out</w:t>
+      </w:r>
+      <w:proofErr w:type="spellEnd"/>
+      <w:r>
+        <w:t xml:space="preserve">) + </w:t>
+      </w:r>
+      <w:proofErr w:type="spellStart"/>
+      <w:r>
+        <w:t>BL</w:t>
+      </w:r>
+      <w:r>
+        <w:rPr>
+          <w:vertAlign w:val="subscript"/>
+        </w:rPr>
+        <w:t>Trg</w:t>
+      </w:r>
+      <w:proofErr w:type="spellEnd"/>
+      <w:r>
+        <w:t>(</w:t>
+      </w:r>
+      <w:proofErr w:type="spellStart"/>
+      <w:r>
+        <w:t>X</w:t>
+      </w:r>
+      <w:r>
+        <w:rPr>
+          <w:vertAlign w:val="subscript"/>
+        </w:rPr>
+        <w:t>out</w:t>
+      </w:r>
+      <w:proofErr w:type="spellEnd"/>
+      <w:r>
+        <w:t xml:space="preserve">) + </w:t>
+      </w:r>
+      <w:proofErr w:type="spellStart"/>
+      <w:r>
+        <w:t>BL</w:t>
+      </w:r>
+      <w:r>
+        <w:rPr>
+          <w:vertAlign w:val="subscript"/>
+        </w:rPr>
+        <w:t>Spl</w:t>
+      </w:r>
+      <w:proofErr w:type="spellEnd"/>
+      <w:r>
+        <w:t>(</w:t>
+      </w:r>
+      <w:proofErr w:type="spellStart"/>
+      <w:r>
+        <w:t>X</w:t>
+      </w:r>
+      <w:r>
+        <w:rPr>
+          <w:vertAlign w:val="subscript"/>
+        </w:rPr>
+        <w:t>out</w:t>
+      </w:r>
+      <w:proofErr w:type="spellEnd"/>
+      <w:r>
+        <w:t>)</w:t>
+      </w:r>
+    </w:p>
+    <w:p>
+      <w:r>
+        <w:t>Matematická definícia rovnaká ako pri YT (BL</w:t>
+      </w:r>
+      <w:r>
+        <w:rPr>
+          <w:lang w:val="en-US"/>
+        </w:rPr>
+        <w:t>&gt;Y</w:t>
+      </w:r>
+      <w:r>
+        <w:t>)</w:t>
+      </w:r>
+    </w:p>
+    <w:p>
+      <w:pPr>
+        <w:pStyle w:val="Nadpis3"/>
+        <w:ind w:left="283"/>
+      </w:pPr>
+      <w:r>
+        <w:t>3.</w:t>
+      </w:r>
+      <w:r>
+        <w:t>4</w:t>
+      </w:r>
+      <w:r>
+        <w:t>.</w:t>
+      </w:r>
+      <w:r>
+        <w:t>2</w:t>
+      </w:r>
+      <w:r>
+        <w:t xml:space="preserve"> Implementácia </w:t>
+      </w:r>
+      <w:r>
+        <w:t>funkcií</w:t>
       </w:r>
       <w:r>
         <w:t xml:space="preserve"> </w:t>
       </w:r>
       <w:r>
-        <w:t>kombinácie</w:t>
+        <w:t>profil</w:t>
+      </w:r>
+      <w:r>
+        <w:t>ov spektrálnych čiar</w:t>
+      </w:r>
+      <w:r>
+        <w:t xml:space="preserve"> (PK)</w:t>
+      </w:r>
+      <w:r>
+        <w:t>:</w:t>
+      </w:r>
+    </w:p>
+    <w:p>
+      <w:pPr>
+        <w:pStyle w:val="Zkladntext"/>
+        <w:keepNext/>
+      </w:pPr>
+      <w:r>
+        <w:rPr>
+          <w:noProof/>
+          <w:lang w:eastAsia="sk-SK"/>
+        </w:rPr>
+        <w:drawing>
+          <wp:inline distT="0" distB="0" distL="0" distR="0" wp14:anchorId="5F919306" wp14:editId="6EC2479C">
+            <wp:extent cx="5762625" cy="3753485"/>
+            <wp:effectExtent l="0" t="0" r="3175" b="5715"/>
+            <wp:docPr id="2" name="Picture 2"/>
+            <wp:cNvGraphicFramePr>
+              <a:graphicFrameLocks xmlns:a="http://schemas.openxmlformats.org/drawingml/2006/main" noChangeAspect="1"/>
+            </wp:cNvGraphicFramePr>
+            <a:graphic xmlns:a="http://schemas.openxmlformats.org/drawingml/2006/main">
+              <a:graphicData uri="http://schemas.openxmlformats.org/drawingml/2006/picture">
+                <pic:pic xmlns:pic="http://schemas.openxmlformats.org/drawingml/2006/picture">
+                  <pic:nvPicPr>
+                    <pic:cNvPr id="0" name="Picture 2"/>
+                    <pic:cNvPicPr>
+                      <a:picLocks noChangeAspect="1" noChangeArrowheads="1"/>
+                    </pic:cNvPicPr>
+                  </pic:nvPicPr>
+                  <pic:blipFill>
+                    <a:blip r:embed="rId10">
+                      <a:extLst>
+                        <a:ext uri="{28A0092B-C50C-407E-A947-70E740481C1C}">
+                          <a14:useLocalDpi xmlns:a14="http://schemas.microsoft.com/office/drawing/2010/main" val="0"/>
+                        </a:ext>
+                      </a:extLst>
+                    </a:blip>
+                    <a:srcRect/>
+                    <a:stretch>
+                      <a:fillRect/>
+                    </a:stretch>
+                  </pic:blipFill>
+                  <pic:spPr bwMode="auto">
+                    <a:xfrm>
+                      <a:off x="0" y="0"/>
+                      <a:ext cx="5762625" cy="3753485"/>
+                    </a:xfrm>
+                    <a:prstGeom prst="rect">
+                      <a:avLst/>
+                    </a:prstGeom>
+                    <a:noFill/>
+                    <a:ln>
+                      <a:noFill/>
+                    </a:ln>
+                  </pic:spPr>
+                </pic:pic>
+              </a:graphicData>
+            </a:graphic>
+          </wp:inline>
+        </w:drawing>
+      </w:r>
+    </w:p>
+    <w:p>
+      <w:pPr>
+        <w:pStyle w:val="Popis"/>
+        <w:rPr>
+          <w:lang w:val="en-US"/>
+        </w:rPr>
+      </w:pPr>
+      <w:r>
+        <w:t xml:space="preserve">Tabuľka niektorých </w:t>
+      </w:r>
+      <w:r>
+        <w:t xml:space="preserve">kľúčových </w:t>
+      </w:r>
+      <w:r>
+        <w:t>čiarových profilov</w:t>
+      </w:r>
+      <w:r>
+        <w:t xml:space="preserve"> zoradených podľa počtu parametrov.</w:t>
       </w:r>
       <w:r>
         <w:t xml:space="preserve"> </w:t>
       </w:r>
       <w:r>
-        <w:t xml:space="preserve">funkcie </w:t>
-      </w:r>
-      <w:r>
-        <w:t>pravdepodobnosti</w:t>
+        <w:rPr>
+          <w:lang w:val="en-US"/>
+        </w:rPr>
+        <w:t>(</w:t>
+      </w:r>
+      <w:r>
+        <w:rPr>
+          <w:lang w:val="en-US"/>
+        </w:rPr>
+        <w:t>Recommended isolated-line profile for</w:t>
+      </w:r>
+      <w:r>
+        <w:rPr>
+          <w:lang w:val="en-US"/>
+        </w:rPr>
+        <w:t xml:space="preserve"> </w:t>
+      </w:r>
+      <w:r>
+        <w:rPr>
+          <w:lang w:val="en-US"/>
+        </w:rPr>
+        <w:t>representing high-resolution spectroscopic</w:t>
+      </w:r>
+      <w:r>
+        <w:rPr>
+          <w:lang w:val="en-US"/>
+        </w:rPr>
+        <w:t xml:space="preserve"> </w:t>
+      </w:r>
+      <w:r>
+        <w:rPr>
+          <w:lang w:val="en-US"/>
+        </w:rPr>
+        <w:t>tran</w:t>
+      </w:r>
+      <w:r>
+        <w:rPr>
+          <w:lang w:val="en-US"/>
+        </w:rPr>
+        <w:t>sitions - Jonathan Tennyson)</w:t>
+      </w:r>
+    </w:p>
+    <w:p>
+      <w:pPr>
+        <w:ind w:left="283"/>
+      </w:pPr>
+      <w:r>
+        <w:t>Budeme implementovať</w:t>
+      </w:r>
+      <w:r>
+        <w:t xml:space="preserve"> nasledovné</w:t>
+      </w:r>
+      <w:r>
+        <w:t xml:space="preserve"> funkcie</w:t>
+      </w:r>
+      <w:r>
+        <w:t xml:space="preserve"> popísané v stati 3.3</w:t>
       </w:r>
       <w:r>
         <w:t>.</w:t>
@@ -5692,8 +7009,13 @@
         <w:pStyle w:val="Nadpis3"/>
       </w:pPr>
       <w:r>
-        <w:lastRenderedPageBreak/>
-        <w:t>3.3.3Interpolácia v referenčných dátach (RF)</w:t>
+        <w:t>3.</w:t>
+      </w:r>
+      <w:r>
+        <w:t>4</w:t>
+      </w:r>
+      <w:r>
+        <w:t>.3Interpolácia v referenčných dátach (RF)</w:t>
       </w:r>
     </w:p>
     <w:p/>
@@ -5766,7 +7088,7 @@
     </w:p>
     <w:sectPr>
       <w:pgSz w:w="11906" w:h="16838"/>
-      <w:pgMar w:top="1417" w:right="1417" w:bottom="1417" w:left="1417" w:header="708" w:footer="708" w:gutter="0"/>
+      <w:pgMar w:top="1134" w:right="1417" w:bottom="1417" w:left="1417" w:header="708" w:footer="708" w:gutter="0"/>
       <w:cols w:space="708"/>
       <w:docGrid w:linePitch="360" w:charSpace="-2049"/>
     </w:sectPr>
@@ -6100,6 +7422,92 @@
     </w:lvl>
   </w:abstractNum>
   <w:abstractNum w:abstractNumId="3" w15:restartNumberingAfterBreak="0">
+    <w:nsid w:val="0E114F9F"/>
+    <w:multiLevelType w:val="hybridMultilevel"/>
+    <w:tmpl w:val="AC863D02"/>
+    <w:lvl w:ilvl="0" w:tplc="041B000F">
+      <w:start w:val="1"/>
+      <w:numFmt w:val="decimal"/>
+      <w:lvlText w:val="%1."/>
+      <w:lvlJc w:val="left"/>
+      <w:pPr>
+        <w:ind w:left="360" w:hanging="360"/>
+      </w:pPr>
+    </w:lvl>
+    <w:lvl w:ilvl="1" w:tplc="041B0019" w:tentative="1">
+      <w:start w:val="1"/>
+      <w:numFmt w:val="lowerLetter"/>
+      <w:lvlText w:val="%2."/>
+      <w:lvlJc w:val="left"/>
+      <w:pPr>
+        <w:ind w:left="1080" w:hanging="360"/>
+      </w:pPr>
+    </w:lvl>
+    <w:lvl w:ilvl="2" w:tplc="041B001B" w:tentative="1">
+      <w:start w:val="1"/>
+      <w:numFmt w:val="lowerRoman"/>
+      <w:lvlText w:val="%3."/>
+      <w:lvlJc w:val="right"/>
+      <w:pPr>
+        <w:ind w:left="1800" w:hanging="180"/>
+      </w:pPr>
+    </w:lvl>
+    <w:lvl w:ilvl="3" w:tplc="041B000F" w:tentative="1">
+      <w:start w:val="1"/>
+      <w:numFmt w:val="decimal"/>
+      <w:lvlText w:val="%4."/>
+      <w:lvlJc w:val="left"/>
+      <w:pPr>
+        <w:ind w:left="2520" w:hanging="360"/>
+      </w:pPr>
+    </w:lvl>
+    <w:lvl w:ilvl="4" w:tplc="041B0019" w:tentative="1">
+      <w:start w:val="1"/>
+      <w:numFmt w:val="lowerLetter"/>
+      <w:lvlText w:val="%5."/>
+      <w:lvlJc w:val="left"/>
+      <w:pPr>
+        <w:ind w:left="3240" w:hanging="360"/>
+      </w:pPr>
+    </w:lvl>
+    <w:lvl w:ilvl="5" w:tplc="041B001B" w:tentative="1">
+      <w:start w:val="1"/>
+      <w:numFmt w:val="lowerRoman"/>
+      <w:lvlText w:val="%6."/>
+      <w:lvlJc w:val="right"/>
+      <w:pPr>
+        <w:ind w:left="3960" w:hanging="180"/>
+      </w:pPr>
+    </w:lvl>
+    <w:lvl w:ilvl="6" w:tplc="041B000F" w:tentative="1">
+      <w:start w:val="1"/>
+      <w:numFmt w:val="decimal"/>
+      <w:lvlText w:val="%7."/>
+      <w:lvlJc w:val="left"/>
+      <w:pPr>
+        <w:ind w:left="4680" w:hanging="360"/>
+      </w:pPr>
+    </w:lvl>
+    <w:lvl w:ilvl="7" w:tplc="041B0019" w:tentative="1">
+      <w:start w:val="1"/>
+      <w:numFmt w:val="lowerLetter"/>
+      <w:lvlText w:val="%8."/>
+      <w:lvlJc w:val="left"/>
+      <w:pPr>
+        <w:ind w:left="5400" w:hanging="360"/>
+      </w:pPr>
+    </w:lvl>
+    <w:lvl w:ilvl="8" w:tplc="041B001B" w:tentative="1">
+      <w:start w:val="1"/>
+      <w:numFmt w:val="lowerRoman"/>
+      <w:lvlText w:val="%9."/>
+      <w:lvlJc w:val="right"/>
+      <w:pPr>
+        <w:ind w:left="6120" w:hanging="180"/>
+      </w:pPr>
+    </w:lvl>
+  </w:abstractNum>
+  <w:abstractNum w:abstractNumId="4" w15:restartNumberingAfterBreak="0">
     <w:nsid w:val="20C30D3F"/>
     <w:multiLevelType w:val="hybridMultilevel"/>
     <w:tmpl w:val="85720FDC"/>
@@ -6212,7 +7620,7 @@
       </w:rPr>
     </w:lvl>
   </w:abstractNum>
-  <w:abstractNum w:abstractNumId="4" w15:restartNumberingAfterBreak="0">
+  <w:abstractNum w:abstractNumId="5" w15:restartNumberingAfterBreak="0">
     <w:nsid w:val="29C51E55"/>
     <w:multiLevelType w:val="hybridMultilevel"/>
     <w:tmpl w:val="D256D72C"/>
@@ -6298,7 +7706,7 @@
       </w:pPr>
     </w:lvl>
   </w:abstractNum>
-  <w:abstractNum w:abstractNumId="5" w15:restartNumberingAfterBreak="0">
+  <w:abstractNum w:abstractNumId="6" w15:restartNumberingAfterBreak="0">
     <w:nsid w:val="39827712"/>
     <w:multiLevelType w:val="hybridMultilevel"/>
     <w:tmpl w:val="1656257E"/>
@@ -6411,7 +7819,7 @@
       </w:rPr>
     </w:lvl>
   </w:abstractNum>
-  <w:abstractNum w:abstractNumId="6" w15:restartNumberingAfterBreak="0">
+  <w:abstractNum w:abstractNumId="7" w15:restartNumberingAfterBreak="0">
     <w:nsid w:val="4B8904BC"/>
     <w:multiLevelType w:val="hybridMultilevel"/>
     <w:tmpl w:val="7A2A13B2"/>
@@ -6497,7 +7905,7 @@
       </w:pPr>
     </w:lvl>
   </w:abstractNum>
-  <w:abstractNum w:abstractNumId="7" w15:restartNumberingAfterBreak="0">
+  <w:abstractNum w:abstractNumId="8" w15:restartNumberingAfterBreak="0">
     <w:nsid w:val="53331B2E"/>
     <w:multiLevelType w:val="hybridMultilevel"/>
     <w:tmpl w:val="E312CC9A"/>
@@ -6610,7 +8018,120 @@
       </w:rPr>
     </w:lvl>
   </w:abstractNum>
-  <w:abstractNum w:abstractNumId="8" w15:restartNumberingAfterBreak="0">
+  <w:abstractNum w:abstractNumId="9" w15:restartNumberingAfterBreak="0">
+    <w:nsid w:val="5A2B7BC1"/>
+    <w:multiLevelType w:val="hybridMultilevel"/>
+    <w:tmpl w:val="D9146C62"/>
+    <w:lvl w:ilvl="0" w:tplc="041B0001">
+      <w:start w:val="1"/>
+      <w:numFmt w:val="bullet"/>
+      <w:lvlText w:val=""/>
+      <w:lvlJc w:val="left"/>
+      <w:pPr>
+        <w:ind w:left="1770" w:hanging="360"/>
+      </w:pPr>
+      <w:rPr>
+        <w:rFonts w:ascii="Symbol" w:hAnsi="Symbol" w:hint="default"/>
+      </w:rPr>
+    </w:lvl>
+    <w:lvl w:ilvl="1" w:tplc="041B0003">
+      <w:start w:val="1"/>
+      <w:numFmt w:val="bullet"/>
+      <w:lvlText w:val="o"/>
+      <w:lvlJc w:val="left"/>
+      <w:pPr>
+        <w:ind w:left="2850" w:hanging="360"/>
+      </w:pPr>
+      <w:rPr>
+        <w:rFonts w:ascii="Courier New" w:hAnsi="Courier New" w:cs="Courier New" w:hint="default"/>
+      </w:rPr>
+    </w:lvl>
+    <w:lvl w:ilvl="2" w:tplc="041B0005" w:tentative="1">
+      <w:start w:val="1"/>
+      <w:numFmt w:val="bullet"/>
+      <w:lvlText w:val=""/>
+      <w:lvlJc w:val="left"/>
+      <w:pPr>
+        <w:ind w:left="3570" w:hanging="360"/>
+      </w:pPr>
+      <w:rPr>
+        <w:rFonts w:ascii="Wingdings" w:hAnsi="Wingdings" w:hint="default"/>
+      </w:rPr>
+    </w:lvl>
+    <w:lvl w:ilvl="3" w:tplc="041B0001" w:tentative="1">
+      <w:start w:val="1"/>
+      <w:numFmt w:val="bullet"/>
+      <w:lvlText w:val=""/>
+      <w:lvlJc w:val="left"/>
+      <w:pPr>
+        <w:ind w:left="4290" w:hanging="360"/>
+      </w:pPr>
+      <w:rPr>
+        <w:rFonts w:ascii="Symbol" w:hAnsi="Symbol" w:hint="default"/>
+      </w:rPr>
+    </w:lvl>
+    <w:lvl w:ilvl="4" w:tplc="041B0003" w:tentative="1">
+      <w:start w:val="1"/>
+      <w:numFmt w:val="bullet"/>
+      <w:lvlText w:val="o"/>
+      <w:lvlJc w:val="left"/>
+      <w:pPr>
+        <w:ind w:left="5010" w:hanging="360"/>
+      </w:pPr>
+      <w:rPr>
+        <w:rFonts w:ascii="Courier New" w:hAnsi="Courier New" w:cs="Courier New" w:hint="default"/>
+      </w:rPr>
+    </w:lvl>
+    <w:lvl w:ilvl="5" w:tplc="041B0005" w:tentative="1">
+      <w:start w:val="1"/>
+      <w:numFmt w:val="bullet"/>
+      <w:lvlText w:val=""/>
+      <w:lvlJc w:val="left"/>
+      <w:pPr>
+        <w:ind w:left="5730" w:hanging="360"/>
+      </w:pPr>
+      <w:rPr>
+        <w:rFonts w:ascii="Wingdings" w:hAnsi="Wingdings" w:hint="default"/>
+      </w:rPr>
+    </w:lvl>
+    <w:lvl w:ilvl="6" w:tplc="041B0001" w:tentative="1">
+      <w:start w:val="1"/>
+      <w:numFmt w:val="bullet"/>
+      <w:lvlText w:val=""/>
+      <w:lvlJc w:val="left"/>
+      <w:pPr>
+        <w:ind w:left="6450" w:hanging="360"/>
+      </w:pPr>
+      <w:rPr>
+        <w:rFonts w:ascii="Symbol" w:hAnsi="Symbol" w:hint="default"/>
+      </w:rPr>
+    </w:lvl>
+    <w:lvl w:ilvl="7" w:tplc="041B0003" w:tentative="1">
+      <w:start w:val="1"/>
+      <w:numFmt w:val="bullet"/>
+      <w:lvlText w:val="o"/>
+      <w:lvlJc w:val="left"/>
+      <w:pPr>
+        <w:ind w:left="7170" w:hanging="360"/>
+      </w:pPr>
+      <w:rPr>
+        <w:rFonts w:ascii="Courier New" w:hAnsi="Courier New" w:cs="Courier New" w:hint="default"/>
+      </w:rPr>
+    </w:lvl>
+    <w:lvl w:ilvl="8" w:tplc="041B0005" w:tentative="1">
+      <w:start w:val="1"/>
+      <w:numFmt w:val="bullet"/>
+      <w:lvlText w:val=""/>
+      <w:lvlJc w:val="left"/>
+      <w:pPr>
+        <w:ind w:left="7890" w:hanging="360"/>
+      </w:pPr>
+      <w:rPr>
+        <w:rFonts w:ascii="Wingdings" w:hAnsi="Wingdings" w:hint="default"/>
+      </w:rPr>
+    </w:lvl>
+  </w:abstractNum>
+  <w:abstractNum w:abstractNumId="10" w15:restartNumberingAfterBreak="0">
     <w:nsid w:val="5A55452F"/>
     <w:multiLevelType w:val="hybridMultilevel"/>
     <w:tmpl w:val="56380B6C"/>
@@ -6723,7 +8244,233 @@
       </w:rPr>
     </w:lvl>
   </w:abstractNum>
-  <w:abstractNum w:abstractNumId="9" w15:restartNumberingAfterBreak="0">
+  <w:abstractNum w:abstractNumId="11" w15:restartNumberingAfterBreak="0">
+    <w:nsid w:val="5A6D4827"/>
+    <w:multiLevelType w:val="hybridMultilevel"/>
+    <w:tmpl w:val="F676AC7C"/>
+    <w:lvl w:ilvl="0" w:tplc="041B000F">
+      <w:start w:val="1"/>
+      <w:numFmt w:val="decimal"/>
+      <w:lvlText w:val="%1."/>
+      <w:lvlJc w:val="left"/>
+      <w:pPr>
+        <w:ind w:left="1078" w:hanging="360"/>
+      </w:pPr>
+      <w:rPr>
+        <w:rFonts w:hint="default"/>
+      </w:rPr>
+    </w:lvl>
+    <w:lvl w:ilvl="1" w:tplc="04090003">
+      <w:start w:val="1"/>
+      <w:numFmt w:val="bullet"/>
+      <w:lvlText w:val="o"/>
+      <w:lvlJc w:val="left"/>
+      <w:pPr>
+        <w:ind w:left="1798" w:hanging="360"/>
+      </w:pPr>
+      <w:rPr>
+        <w:rFonts w:ascii="Courier New" w:hAnsi="Courier New" w:cs="Courier New" w:hint="default"/>
+      </w:rPr>
+    </w:lvl>
+    <w:lvl w:ilvl="2" w:tplc="04090005" w:tentative="1">
+      <w:start w:val="1"/>
+      <w:numFmt w:val="bullet"/>
+      <w:lvlText w:val=""/>
+      <w:lvlJc w:val="left"/>
+      <w:pPr>
+        <w:ind w:left="2518" w:hanging="360"/>
+      </w:pPr>
+      <w:rPr>
+        <w:rFonts w:ascii="Wingdings" w:hAnsi="Wingdings" w:hint="default"/>
+      </w:rPr>
+    </w:lvl>
+    <w:lvl w:ilvl="3" w:tplc="04090001" w:tentative="1">
+      <w:start w:val="1"/>
+      <w:numFmt w:val="bullet"/>
+      <w:lvlText w:val=""/>
+      <w:lvlJc w:val="left"/>
+      <w:pPr>
+        <w:ind w:left="3238" w:hanging="360"/>
+      </w:pPr>
+      <w:rPr>
+        <w:rFonts w:ascii="Symbol" w:hAnsi="Symbol" w:hint="default"/>
+      </w:rPr>
+    </w:lvl>
+    <w:lvl w:ilvl="4" w:tplc="04090003" w:tentative="1">
+      <w:start w:val="1"/>
+      <w:numFmt w:val="bullet"/>
+      <w:lvlText w:val="o"/>
+      <w:lvlJc w:val="left"/>
+      <w:pPr>
+        <w:ind w:left="3958" w:hanging="360"/>
+      </w:pPr>
+      <w:rPr>
+        <w:rFonts w:ascii="Courier New" w:hAnsi="Courier New" w:cs="Courier New" w:hint="default"/>
+      </w:rPr>
+    </w:lvl>
+    <w:lvl w:ilvl="5" w:tplc="04090005" w:tentative="1">
+      <w:start w:val="1"/>
+      <w:numFmt w:val="bullet"/>
+      <w:lvlText w:val=""/>
+      <w:lvlJc w:val="left"/>
+      <w:pPr>
+        <w:ind w:left="4678" w:hanging="360"/>
+      </w:pPr>
+      <w:rPr>
+        <w:rFonts w:ascii="Wingdings" w:hAnsi="Wingdings" w:hint="default"/>
+      </w:rPr>
+    </w:lvl>
+    <w:lvl w:ilvl="6" w:tplc="04090001" w:tentative="1">
+      <w:start w:val="1"/>
+      <w:numFmt w:val="bullet"/>
+      <w:lvlText w:val=""/>
+      <w:lvlJc w:val="left"/>
+      <w:pPr>
+        <w:ind w:left="5398" w:hanging="360"/>
+      </w:pPr>
+      <w:rPr>
+        <w:rFonts w:ascii="Symbol" w:hAnsi="Symbol" w:hint="default"/>
+      </w:rPr>
+    </w:lvl>
+    <w:lvl w:ilvl="7" w:tplc="04090003" w:tentative="1">
+      <w:start w:val="1"/>
+      <w:numFmt w:val="bullet"/>
+      <w:lvlText w:val="o"/>
+      <w:lvlJc w:val="left"/>
+      <w:pPr>
+        <w:ind w:left="6118" w:hanging="360"/>
+      </w:pPr>
+      <w:rPr>
+        <w:rFonts w:ascii="Courier New" w:hAnsi="Courier New" w:cs="Courier New" w:hint="default"/>
+      </w:rPr>
+    </w:lvl>
+    <w:lvl w:ilvl="8" w:tplc="04090005" w:tentative="1">
+      <w:start w:val="1"/>
+      <w:numFmt w:val="bullet"/>
+      <w:lvlText w:val=""/>
+      <w:lvlJc w:val="left"/>
+      <w:pPr>
+        <w:ind w:left="6838" w:hanging="360"/>
+      </w:pPr>
+      <w:rPr>
+        <w:rFonts w:ascii="Wingdings" w:hAnsi="Wingdings" w:hint="default"/>
+      </w:rPr>
+    </w:lvl>
+  </w:abstractNum>
+  <w:abstractNum w:abstractNumId="12" w15:restartNumberingAfterBreak="0">
+    <w:nsid w:val="5FC95A15"/>
+    <w:multiLevelType w:val="hybridMultilevel"/>
+    <w:tmpl w:val="61383FBA"/>
+    <w:lvl w:ilvl="0" w:tplc="041B0001">
+      <w:start w:val="1"/>
+      <w:numFmt w:val="bullet"/>
+      <w:lvlText w:val=""/>
+      <w:lvlJc w:val="left"/>
+      <w:pPr>
+        <w:ind w:left="360" w:hanging="360"/>
+      </w:pPr>
+      <w:rPr>
+        <w:rFonts w:ascii="Symbol" w:hAnsi="Symbol" w:hint="default"/>
+      </w:rPr>
+    </w:lvl>
+    <w:lvl w:ilvl="1" w:tplc="041B0003" w:tentative="1">
+      <w:start w:val="1"/>
+      <w:numFmt w:val="bullet"/>
+      <w:lvlText w:val="o"/>
+      <w:lvlJc w:val="left"/>
+      <w:pPr>
+        <w:ind w:left="1440" w:hanging="360"/>
+      </w:pPr>
+      <w:rPr>
+        <w:rFonts w:ascii="Courier New" w:hAnsi="Courier New" w:cs="Courier New" w:hint="default"/>
+      </w:rPr>
+    </w:lvl>
+    <w:lvl w:ilvl="2" w:tplc="041B0005" w:tentative="1">
+      <w:start w:val="1"/>
+      <w:numFmt w:val="bullet"/>
+      <w:lvlText w:val=""/>
+      <w:lvlJc w:val="left"/>
+      <w:pPr>
+        <w:ind w:left="2160" w:hanging="360"/>
+      </w:pPr>
+      <w:rPr>
+        <w:rFonts w:ascii="Wingdings" w:hAnsi="Wingdings" w:hint="default"/>
+      </w:rPr>
+    </w:lvl>
+    <w:lvl w:ilvl="3" w:tplc="041B0001" w:tentative="1">
+      <w:start w:val="1"/>
+      <w:numFmt w:val="bullet"/>
+      <w:lvlText w:val=""/>
+      <w:lvlJc w:val="left"/>
+      <w:pPr>
+        <w:ind w:left="2880" w:hanging="360"/>
+      </w:pPr>
+      <w:rPr>
+        <w:rFonts w:ascii="Symbol" w:hAnsi="Symbol" w:hint="default"/>
+      </w:rPr>
+    </w:lvl>
+    <w:lvl w:ilvl="4" w:tplc="041B0003" w:tentative="1">
+      <w:start w:val="1"/>
+      <w:numFmt w:val="bullet"/>
+      <w:lvlText w:val="o"/>
+      <w:lvlJc w:val="left"/>
+      <w:pPr>
+        <w:ind w:left="3600" w:hanging="360"/>
+      </w:pPr>
+      <w:rPr>
+        <w:rFonts w:ascii="Courier New" w:hAnsi="Courier New" w:cs="Courier New" w:hint="default"/>
+      </w:rPr>
+    </w:lvl>
+    <w:lvl w:ilvl="5" w:tplc="041B0005" w:tentative="1">
+      <w:start w:val="1"/>
+      <w:numFmt w:val="bullet"/>
+      <w:lvlText w:val=""/>
+      <w:lvlJc w:val="left"/>
+      <w:pPr>
+        <w:ind w:left="4320" w:hanging="360"/>
+      </w:pPr>
+      <w:rPr>
+        <w:rFonts w:ascii="Wingdings" w:hAnsi="Wingdings" w:hint="default"/>
+      </w:rPr>
+    </w:lvl>
+    <w:lvl w:ilvl="6" w:tplc="041B0001" w:tentative="1">
+      <w:start w:val="1"/>
+      <w:numFmt w:val="bullet"/>
+      <w:lvlText w:val=""/>
+      <w:lvlJc w:val="left"/>
+      <w:pPr>
+        <w:ind w:left="5040" w:hanging="360"/>
+      </w:pPr>
+      <w:rPr>
+        <w:rFonts w:ascii="Symbol" w:hAnsi="Symbol" w:hint="default"/>
+      </w:rPr>
+    </w:lvl>
+    <w:lvl w:ilvl="7" w:tplc="041B0003" w:tentative="1">
+      <w:start w:val="1"/>
+      <w:numFmt w:val="bullet"/>
+      <w:lvlText w:val="o"/>
+      <w:lvlJc w:val="left"/>
+      <w:pPr>
+        <w:ind w:left="5760" w:hanging="360"/>
+      </w:pPr>
+      <w:rPr>
+        <w:rFonts w:ascii="Courier New" w:hAnsi="Courier New" w:cs="Courier New" w:hint="default"/>
+      </w:rPr>
+    </w:lvl>
+    <w:lvl w:ilvl="8" w:tplc="041B0005" w:tentative="1">
+      <w:start w:val="1"/>
+      <w:numFmt w:val="bullet"/>
+      <w:lvlText w:val=""/>
+      <w:lvlJc w:val="left"/>
+      <w:pPr>
+        <w:ind w:left="6480" w:hanging="360"/>
+      </w:pPr>
+      <w:rPr>
+        <w:rFonts w:ascii="Wingdings" w:hAnsi="Wingdings" w:hint="default"/>
+      </w:rPr>
+    </w:lvl>
+  </w:abstractNum>
+  <w:abstractNum w:abstractNumId="13" w15:restartNumberingAfterBreak="0">
     <w:nsid w:val="63CD091D"/>
     <w:multiLevelType w:val="hybridMultilevel"/>
     <w:tmpl w:val="9A286560"/>
@@ -6836,7 +8583,7 @@
       </w:rPr>
     </w:lvl>
   </w:abstractNum>
-  <w:abstractNum w:abstractNumId="10" w15:restartNumberingAfterBreak="0">
+  <w:abstractNum w:abstractNumId="14" w15:restartNumberingAfterBreak="0">
     <w:nsid w:val="68401F75"/>
     <w:multiLevelType w:val="hybridMultilevel"/>
     <w:tmpl w:val="23B40CA6"/>
@@ -6949,7 +8696,120 @@
       </w:rPr>
     </w:lvl>
   </w:abstractNum>
-  <w:abstractNum w:abstractNumId="11" w15:restartNumberingAfterBreak="0">
+  <w:abstractNum w:abstractNumId="15" w15:restartNumberingAfterBreak="0">
+    <w:nsid w:val="6EF57920"/>
+    <w:multiLevelType w:val="hybridMultilevel"/>
+    <w:tmpl w:val="6CDCD6D0"/>
+    <w:lvl w:ilvl="0" w:tplc="041B000F">
+      <w:start w:val="1"/>
+      <w:numFmt w:val="decimal"/>
+      <w:lvlText w:val="%1."/>
+      <w:lvlJc w:val="left"/>
+      <w:pPr>
+        <w:ind w:left="1776" w:hanging="360"/>
+      </w:pPr>
+      <w:rPr>
+        <w:rFonts w:hint="default"/>
+      </w:rPr>
+    </w:lvl>
+    <w:lvl w:ilvl="1" w:tplc="04090003">
+      <w:start w:val="1"/>
+      <w:numFmt w:val="bullet"/>
+      <w:lvlText w:val="o"/>
+      <w:lvlJc w:val="left"/>
+      <w:pPr>
+        <w:ind w:left="2496" w:hanging="360"/>
+      </w:pPr>
+      <w:rPr>
+        <w:rFonts w:ascii="Courier New" w:hAnsi="Courier New" w:cs="Courier New" w:hint="default"/>
+      </w:rPr>
+    </w:lvl>
+    <w:lvl w:ilvl="2" w:tplc="04090005" w:tentative="1">
+      <w:start w:val="1"/>
+      <w:numFmt w:val="bullet"/>
+      <w:lvlText w:val=""/>
+      <w:lvlJc w:val="left"/>
+      <w:pPr>
+        <w:ind w:left="3216" w:hanging="360"/>
+      </w:pPr>
+      <w:rPr>
+        <w:rFonts w:ascii="Wingdings" w:hAnsi="Wingdings" w:hint="default"/>
+      </w:rPr>
+    </w:lvl>
+    <w:lvl w:ilvl="3" w:tplc="04090001" w:tentative="1">
+      <w:start w:val="1"/>
+      <w:numFmt w:val="bullet"/>
+      <w:lvlText w:val=""/>
+      <w:lvlJc w:val="left"/>
+      <w:pPr>
+        <w:ind w:left="3936" w:hanging="360"/>
+      </w:pPr>
+      <w:rPr>
+        <w:rFonts w:ascii="Symbol" w:hAnsi="Symbol" w:hint="default"/>
+      </w:rPr>
+    </w:lvl>
+    <w:lvl w:ilvl="4" w:tplc="04090003" w:tentative="1">
+      <w:start w:val="1"/>
+      <w:numFmt w:val="bullet"/>
+      <w:lvlText w:val="o"/>
+      <w:lvlJc w:val="left"/>
+      <w:pPr>
+        <w:ind w:left="4656" w:hanging="360"/>
+      </w:pPr>
+      <w:rPr>
+        <w:rFonts w:ascii="Courier New" w:hAnsi="Courier New" w:cs="Courier New" w:hint="default"/>
+      </w:rPr>
+    </w:lvl>
+    <w:lvl w:ilvl="5" w:tplc="04090005" w:tentative="1">
+      <w:start w:val="1"/>
+      <w:numFmt w:val="bullet"/>
+      <w:lvlText w:val=""/>
+      <w:lvlJc w:val="left"/>
+      <w:pPr>
+        <w:ind w:left="5376" w:hanging="360"/>
+      </w:pPr>
+      <w:rPr>
+        <w:rFonts w:ascii="Wingdings" w:hAnsi="Wingdings" w:hint="default"/>
+      </w:rPr>
+    </w:lvl>
+    <w:lvl w:ilvl="6" w:tplc="04090001" w:tentative="1">
+      <w:start w:val="1"/>
+      <w:numFmt w:val="bullet"/>
+      <w:lvlText w:val=""/>
+      <w:lvlJc w:val="left"/>
+      <w:pPr>
+        <w:ind w:left="6096" w:hanging="360"/>
+      </w:pPr>
+      <w:rPr>
+        <w:rFonts w:ascii="Symbol" w:hAnsi="Symbol" w:hint="default"/>
+      </w:rPr>
+    </w:lvl>
+    <w:lvl w:ilvl="7" w:tplc="04090003" w:tentative="1">
+      <w:start w:val="1"/>
+      <w:numFmt w:val="bullet"/>
+      <w:lvlText w:val="o"/>
+      <w:lvlJc w:val="left"/>
+      <w:pPr>
+        <w:ind w:left="6816" w:hanging="360"/>
+      </w:pPr>
+      <w:rPr>
+        <w:rFonts w:ascii="Courier New" w:hAnsi="Courier New" w:cs="Courier New" w:hint="default"/>
+      </w:rPr>
+    </w:lvl>
+    <w:lvl w:ilvl="8" w:tplc="04090005" w:tentative="1">
+      <w:start w:val="1"/>
+      <w:numFmt w:val="bullet"/>
+      <w:lvlText w:val=""/>
+      <w:lvlJc w:val="left"/>
+      <w:pPr>
+        <w:ind w:left="7536" w:hanging="360"/>
+      </w:pPr>
+      <w:rPr>
+        <w:rFonts w:ascii="Wingdings" w:hAnsi="Wingdings" w:hint="default"/>
+      </w:rPr>
+    </w:lvl>
+  </w:abstractNum>
+  <w:abstractNum w:abstractNumId="16" w15:restartNumberingAfterBreak="0">
     <w:nsid w:val="73427A88"/>
     <w:multiLevelType w:val="hybridMultilevel"/>
     <w:tmpl w:val="1FC663A8"/>
@@ -7062,120 +8922,120 @@
       </w:rPr>
     </w:lvl>
   </w:abstractNum>
-  <w:abstractNum w:abstractNumId="12" w15:restartNumberingAfterBreak="0">
+  <w:abstractNum w:abstractNumId="17" w15:restartNumberingAfterBreak="0">
     <w:nsid w:val="7861606C"/>
     <w:multiLevelType w:val="hybridMultilevel"/>
-    <w:tmpl w:val="9FD8D16C"/>
-    <w:lvl w:ilvl="0" w:tplc="0409000B">
-      <w:start w:val="1"/>
-      <w:numFmt w:val="bullet"/>
-      <w:lvlText w:val=""/>
+    <w:tmpl w:val="6CDCD6D0"/>
+    <w:lvl w:ilvl="0" w:tplc="041B000F">
+      <w:start w:val="1"/>
+      <w:numFmt w:val="decimal"/>
+      <w:lvlText w:val="%1."/>
       <w:lvlJc w:val="left"/>
       <w:pPr>
         <w:ind w:left="2252" w:hanging="360"/>
       </w:pPr>
       <w:rPr>
+        <w:rFonts w:hint="default"/>
+      </w:rPr>
+    </w:lvl>
+    <w:lvl w:ilvl="1" w:tplc="04090003">
+      <w:start w:val="1"/>
+      <w:numFmt w:val="bullet"/>
+      <w:lvlText w:val="o"/>
+      <w:lvlJc w:val="left"/>
+      <w:pPr>
+        <w:ind w:left="2972" w:hanging="360"/>
+      </w:pPr>
+      <w:rPr>
+        <w:rFonts w:ascii="Courier New" w:hAnsi="Courier New" w:cs="Courier New" w:hint="default"/>
+      </w:rPr>
+    </w:lvl>
+    <w:lvl w:ilvl="2" w:tplc="04090005" w:tentative="1">
+      <w:start w:val="1"/>
+      <w:numFmt w:val="bullet"/>
+      <w:lvlText w:val=""/>
+      <w:lvlJc w:val="left"/>
+      <w:pPr>
+        <w:ind w:left="3692" w:hanging="360"/>
+      </w:pPr>
+      <w:rPr>
         <w:rFonts w:ascii="Wingdings" w:hAnsi="Wingdings" w:hint="default"/>
       </w:rPr>
     </w:lvl>
-    <w:lvl w:ilvl="1" w:tplc="04090003">
+    <w:lvl w:ilvl="3" w:tplc="04090001" w:tentative="1">
+      <w:start w:val="1"/>
+      <w:numFmt w:val="bullet"/>
+      <w:lvlText w:val=""/>
+      <w:lvlJc w:val="left"/>
+      <w:pPr>
+        <w:ind w:left="4412" w:hanging="360"/>
+      </w:pPr>
+      <w:rPr>
+        <w:rFonts w:ascii="Symbol" w:hAnsi="Symbol" w:hint="default"/>
+      </w:rPr>
+    </w:lvl>
+    <w:lvl w:ilvl="4" w:tplc="04090003" w:tentative="1">
       <w:start w:val="1"/>
       <w:numFmt w:val="bullet"/>
       <w:lvlText w:val="o"/>
       <w:lvlJc w:val="left"/>
       <w:pPr>
-        <w:ind w:left="2972" w:hanging="360"/>
+        <w:ind w:left="5132" w:hanging="360"/>
       </w:pPr>
       <w:rPr>
         <w:rFonts w:ascii="Courier New" w:hAnsi="Courier New" w:cs="Courier New" w:hint="default"/>
       </w:rPr>
     </w:lvl>
-    <w:lvl w:ilvl="2" w:tplc="04090005" w:tentative="1">
+    <w:lvl w:ilvl="5" w:tplc="04090005" w:tentative="1">
       <w:start w:val="1"/>
       <w:numFmt w:val="bullet"/>
       <w:lvlText w:val=""/>
       <w:lvlJc w:val="left"/>
       <w:pPr>
-        <w:ind w:left="3692" w:hanging="360"/>
+        <w:ind w:left="5852" w:hanging="360"/>
       </w:pPr>
       <w:rPr>
         <w:rFonts w:ascii="Wingdings" w:hAnsi="Wingdings" w:hint="default"/>
       </w:rPr>
     </w:lvl>
-    <w:lvl w:ilvl="3" w:tplc="04090001" w:tentative="1">
+    <w:lvl w:ilvl="6" w:tplc="04090001" w:tentative="1">
       <w:start w:val="1"/>
       <w:numFmt w:val="bullet"/>
       <w:lvlText w:val=""/>
       <w:lvlJc w:val="left"/>
       <w:pPr>
-        <w:ind w:left="4412" w:hanging="360"/>
+        <w:ind w:left="6572" w:hanging="360"/>
       </w:pPr>
       <w:rPr>
         <w:rFonts w:ascii="Symbol" w:hAnsi="Symbol" w:hint="default"/>
       </w:rPr>
     </w:lvl>
-    <w:lvl w:ilvl="4" w:tplc="04090003" w:tentative="1">
+    <w:lvl w:ilvl="7" w:tplc="04090003" w:tentative="1">
       <w:start w:val="1"/>
       <w:numFmt w:val="bullet"/>
       <w:lvlText w:val="o"/>
       <w:lvlJc w:val="left"/>
       <w:pPr>
-        <w:ind w:left="5132" w:hanging="360"/>
+        <w:ind w:left="7292" w:hanging="360"/>
       </w:pPr>
       <w:rPr>
         <w:rFonts w:ascii="Courier New" w:hAnsi="Courier New" w:cs="Courier New" w:hint="default"/>
       </w:rPr>
     </w:lvl>
-    <w:lvl w:ilvl="5" w:tplc="04090005" w:tentative="1">
+    <w:lvl w:ilvl="8" w:tplc="04090005" w:tentative="1">
       <w:start w:val="1"/>
       <w:numFmt w:val="bullet"/>
       <w:lvlText w:val=""/>
       <w:lvlJc w:val="left"/>
       <w:pPr>
-        <w:ind w:left="5852" w:hanging="360"/>
+        <w:ind w:left="8012" w:hanging="360"/>
       </w:pPr>
       <w:rPr>
         <w:rFonts w:ascii="Wingdings" w:hAnsi="Wingdings" w:hint="default"/>
       </w:rPr>
     </w:lvl>
-    <w:lvl w:ilvl="6" w:tplc="04090001" w:tentative="1">
-      <w:start w:val="1"/>
-      <w:numFmt w:val="bullet"/>
-      <w:lvlText w:val=""/>
-      <w:lvlJc w:val="left"/>
-      <w:pPr>
-        <w:ind w:left="6572" w:hanging="360"/>
-      </w:pPr>
-      <w:rPr>
-        <w:rFonts w:ascii="Symbol" w:hAnsi="Symbol" w:hint="default"/>
-      </w:rPr>
-    </w:lvl>
-    <w:lvl w:ilvl="7" w:tplc="04090003" w:tentative="1">
-      <w:start w:val="1"/>
-      <w:numFmt w:val="bullet"/>
-      <w:lvlText w:val="o"/>
-      <w:lvlJc w:val="left"/>
-      <w:pPr>
-        <w:ind w:left="7292" w:hanging="360"/>
-      </w:pPr>
-      <w:rPr>
-        <w:rFonts w:ascii="Courier New" w:hAnsi="Courier New" w:cs="Courier New" w:hint="default"/>
-      </w:rPr>
-    </w:lvl>
-    <w:lvl w:ilvl="8" w:tplc="04090005" w:tentative="1">
-      <w:start w:val="1"/>
-      <w:numFmt w:val="bullet"/>
-      <w:lvlText w:val=""/>
-      <w:lvlJc w:val="left"/>
-      <w:pPr>
-        <w:ind w:left="8012" w:hanging="360"/>
-      </w:pPr>
-      <w:rPr>
-        <w:rFonts w:ascii="Wingdings" w:hAnsi="Wingdings" w:hint="default"/>
-      </w:rPr>
-    </w:lvl>
   </w:abstractNum>
-  <w:abstractNum w:abstractNumId="13" w15:restartNumberingAfterBreak="0">
+  <w:abstractNum w:abstractNumId="18" w15:restartNumberingAfterBreak="0">
     <w:nsid w:val="78CA2C7F"/>
     <w:multiLevelType w:val="hybridMultilevel"/>
     <w:tmpl w:val="897E1EAE"/>
@@ -7288,7 +9148,7 @@
       </w:rPr>
     </w:lvl>
   </w:abstractNum>
-  <w:abstractNum w:abstractNumId="14" w15:restartNumberingAfterBreak="0">
+  <w:abstractNum w:abstractNumId="19" w15:restartNumberingAfterBreak="0">
     <w:nsid w:val="7FAD7151"/>
     <w:multiLevelType w:val="hybridMultilevel"/>
     <w:tmpl w:val="078E20AA"/>
@@ -7405,46 +9265,61 @@
     <w:abstractNumId w:val="0"/>
   </w:num>
   <w:num w:numId="2">
-    <w:abstractNumId w:val="13"/>
+    <w:abstractNumId w:val="18"/>
   </w:num>
   <w:num w:numId="3">
-    <w:abstractNumId w:val="7"/>
+    <w:abstractNumId w:val="8"/>
   </w:num>
   <w:num w:numId="4">
     <w:abstractNumId w:val="1"/>
   </w:num>
   <w:num w:numId="5">
-    <w:abstractNumId w:val="11"/>
+    <w:abstractNumId w:val="16"/>
   </w:num>
   <w:num w:numId="6">
-    <w:abstractNumId w:val="5"/>
+    <w:abstractNumId w:val="6"/>
   </w:num>
   <w:num w:numId="7">
-    <w:abstractNumId w:val="3"/>
+    <w:abstractNumId w:val="4"/>
   </w:num>
   <w:num w:numId="8">
-    <w:abstractNumId w:val="8"/>
+    <w:abstractNumId w:val="10"/>
   </w:num>
   <w:num w:numId="9">
-    <w:abstractNumId w:val="12"/>
+    <w:abstractNumId w:val="17"/>
   </w:num>
   <w:num w:numId="10">
     <w:abstractNumId w:val="2"/>
   </w:num>
   <w:num w:numId="11">
-    <w:abstractNumId w:val="4"/>
+    <w:abstractNumId w:val="5"/>
   </w:num>
   <w:num w:numId="12">
-    <w:abstractNumId w:val="10"/>
+    <w:abstractNumId w:val="14"/>
   </w:num>
   <w:num w:numId="13">
+    <w:abstractNumId w:val="13"/>
+  </w:num>
+  <w:num w:numId="14">
+    <w:abstractNumId w:val="7"/>
+  </w:num>
+  <w:num w:numId="15">
+    <w:abstractNumId w:val="19"/>
+  </w:num>
+  <w:num w:numId="16">
+    <w:abstractNumId w:val="12"/>
+  </w:num>
+  <w:num w:numId="17">
+    <w:abstractNumId w:val="3"/>
+  </w:num>
+  <w:num w:numId="18">
+    <w:abstractNumId w:val="11"/>
+  </w:num>
+  <w:num w:numId="19">
     <w:abstractNumId w:val="9"/>
   </w:num>
-  <w:num w:numId="14">
-    <w:abstractNumId w:val="6"/>
-  </w:num>
-  <w:num w:numId="15">
-    <w:abstractNumId w:val="14"/>
+  <w:num w:numId="20">
+    <w:abstractNumId w:val="15"/>
   </w:num>
 </w:numbering>
 </file>
@@ -8633,7 +10508,7 @@
 </file>
 
 <file path=customXml/itemProps1.xml><?xml version="1.0" encoding="utf-8"?>
-<ds:datastoreItem xmlns:ds="http://schemas.openxmlformats.org/officeDocument/2006/customXml" ds:itemID="{20569C7C-1CF1-4D0E-95A3-8F9E029DF839}">
+<ds:datastoreItem xmlns:ds="http://schemas.openxmlformats.org/officeDocument/2006/customXml" ds:itemID="{81AD73C4-F26E-4278-8778-010C3B24008C}">
   <ds:schemaRefs>
     <ds:schemaRef ds:uri="http://schemas.openxmlformats.org/officeDocument/2006/bibliography"/>
   </ds:schemaRefs>

</xml_diff>